<commit_message>
add more words bingo
</commit_message>
<xml_diff>
--- a/English/Bingo-English-Vocabulary.docx
+++ b/English/Bingo-English-Vocabulary.docx
@@ -4,39 +4,36 @@
   <w:body>
     <w:p>
       <w:pPr>
-        <w:tabs>
-          <w:tab w:val="left" w:pos="3120"/>
-        </w:tabs>
-        <w:spacing w:before="100" w:beforeAutospacing="1" w:after="100" w:afterAutospacing="1" w:line="240" w:lineRule="auto"/>
-        <w:ind w:right="141"/>
-        <w:rPr>
-          <w:rFonts w:ascii="Times New Roman" w:eastAsia="Times New Roman" w:hAnsi="Times New Roman" w:cs="Times New Roman"/>
+        <w:spacing w:after="0" w:line="480" w:lineRule="auto"/>
+        <w:ind w:left="-993" w:right="-568"/>
+        <w:jc w:val="center"/>
+        <w:rPr>
+          <w:rFonts w:ascii="Arial" w:eastAsia="Times New Roman" w:hAnsi="Arial" w:cs="Arial"/>
           <w:b/>
           <w:bCs/>
           <w:kern w:val="36"/>
-          <w:sz w:val="36"/>
-          <w:szCs w:val="36"/>
-          <w:lang w:eastAsia="pt-BR"/>
-        </w:rPr>
-      </w:pPr>
-      <w:r>
-        <w:rPr>
-          <w:rFonts w:ascii="Times New Roman" w:eastAsia="Times New Roman" w:hAnsi="Times New Roman" w:cs="Times New Roman"/>
+          <w:sz w:val="32"/>
+          <w:szCs w:val="32"/>
+          <w:lang w:eastAsia="pt-BR"/>
+        </w:rPr>
+      </w:pPr>
+    </w:p>
+    <w:p>
+      <w:pPr>
+        <w:spacing w:after="0" w:line="480" w:lineRule="auto"/>
+        <w:ind w:left="-993" w:right="-568"/>
+        <w:jc w:val="center"/>
+        <w:rPr>
+          <w:rFonts w:ascii="Arial" w:eastAsia="Times New Roman" w:hAnsi="Arial" w:cs="Arial"/>
           <w:b/>
           <w:bCs/>
           <w:kern w:val="36"/>
-          <w:sz w:val="36"/>
-          <w:szCs w:val="36"/>
-          <w:lang w:eastAsia="pt-BR"/>
-        </w:rPr>
-        <w:tab/>
-      </w:r>
-    </w:p>
-    <w:p>
-      <w:pPr>
-        <w:spacing w:after="0" w:line="360" w:lineRule="auto"/>
-        <w:ind w:right="141"/>
-        <w:jc w:val="center"/>
+          <w:sz w:val="32"/>
+          <w:szCs w:val="32"/>
+          <w:lang w:eastAsia="pt-BR"/>
+        </w:rPr>
+      </w:pPr>
+      <w:r>
         <w:rPr>
           <w:rFonts w:ascii="Arial" w:eastAsia="Times New Roman" w:hAnsi="Arial" w:cs="Arial"/>
           <w:b/>
@@ -46,67 +43,43 @@
           <w:szCs w:val="32"/>
           <w:lang w:eastAsia="pt-BR"/>
         </w:rPr>
-      </w:pPr>
-      <w:r>
-        <w:rPr>
-          <w:rFonts w:ascii="Arial" w:eastAsia="Times New Roman" w:hAnsi="Arial" w:cs="Arial"/>
-          <w:b/>
-          <w:bCs/>
-          <w:kern w:val="36"/>
-          <w:sz w:val="32"/>
-          <w:szCs w:val="32"/>
-          <w:lang w:eastAsia="pt-BR"/>
-        </w:rPr>
         <w:t>BINGO - ENGLISH VOCABULARY</w:t>
       </w:r>
     </w:p>
     <w:p>
       <w:pPr>
         <w:pStyle w:val="PargrafodaLista"/>
-        <w:spacing w:after="0" w:line="360" w:lineRule="auto"/>
-        <w:ind w:left="0" w:right="141"/>
-        <w:rPr>
-          <w:rFonts w:ascii="Arial" w:eastAsia="Times New Roman" w:hAnsi="Arial" w:cs="Arial"/>
-          <w:sz w:val="28"/>
-          <w:szCs w:val="28"/>
-          <w:lang w:eastAsia="pt-BR"/>
-        </w:rPr>
-      </w:pPr>
-    </w:p>
-    <w:p>
-      <w:pPr>
-        <w:pStyle w:val="PargrafodaLista"/>
-        <w:spacing w:after="0" w:line="360" w:lineRule="auto"/>
-        <w:ind w:left="786" w:right="141"/>
-        <w:rPr>
-          <w:rFonts w:ascii="Arial" w:eastAsia="Times New Roman" w:hAnsi="Arial" w:cs="Arial"/>
-          <w:sz w:val="28"/>
-          <w:szCs w:val="28"/>
-          <w:lang w:eastAsia="pt-BR"/>
-        </w:rPr>
-      </w:pPr>
-    </w:p>
-    <w:p>
-      <w:pPr>
-        <w:pStyle w:val="PargrafodaLista"/>
-        <w:numPr>
-          <w:ilvl w:val="0"/>
-          <w:numId w:val="3"/>
-        </w:numPr>
-        <w:spacing w:after="0" w:line="360" w:lineRule="auto"/>
-        <w:ind w:right="141"/>
-        <w:rPr>
-          <w:rFonts w:ascii="Arial" w:eastAsia="Times New Roman" w:hAnsi="Arial" w:cs="Arial"/>
-          <w:sz w:val="24"/>
-          <w:szCs w:val="24"/>
-          <w:lang w:eastAsia="pt-BR"/>
-        </w:rPr>
-      </w:pPr>
-      <w:r>
-        <w:rPr>
-          <w:rFonts w:ascii="Arial" w:eastAsia="Times New Roman" w:hAnsi="Arial" w:cs="Arial"/>
-          <w:sz w:val="24"/>
-          <w:szCs w:val="24"/>
+        <w:spacing w:after="0" w:line="480" w:lineRule="auto"/>
+        <w:ind w:left="-142" w:right="-568"/>
+        <w:rPr>
+          <w:rFonts w:ascii="Arial" w:eastAsia="Times New Roman" w:hAnsi="Arial" w:cs="Arial"/>
+          <w:sz w:val="32"/>
+          <w:szCs w:val="32"/>
+          <w:lang w:eastAsia="pt-BR"/>
+        </w:rPr>
+      </w:pPr>
+    </w:p>
+    <w:p>
+      <w:pPr>
+        <w:pStyle w:val="PargrafodaLista"/>
+        <w:numPr>
+          <w:ilvl w:val="0"/>
+          <w:numId w:val="3"/>
+        </w:numPr>
+        <w:spacing w:after="0" w:line="480" w:lineRule="auto"/>
+        <w:ind w:left="-142" w:right="-568"/>
+        <w:rPr>
+          <w:rFonts w:ascii="Arial" w:eastAsia="Times New Roman" w:hAnsi="Arial" w:cs="Arial"/>
+          <w:sz w:val="32"/>
+          <w:szCs w:val="32"/>
+          <w:lang w:eastAsia="pt-BR"/>
+        </w:rPr>
+      </w:pPr>
+      <w:r>
+        <w:rPr>
+          <w:rFonts w:ascii="Arial" w:eastAsia="Times New Roman" w:hAnsi="Arial" w:cs="Arial"/>
+          <w:sz w:val="32"/>
+          <w:szCs w:val="32"/>
           <w:lang w:eastAsia="pt-BR"/>
         </w:rPr>
         <w:t>Internet – Lugar onde se faz pesquisas.</w:t>
@@ -119,20 +92,20 @@
           <w:ilvl w:val="0"/>
           <w:numId w:val="3"/>
         </w:numPr>
-        <w:spacing w:after="0" w:line="360" w:lineRule="auto"/>
-        <w:ind w:right="141"/>
-        <w:rPr>
-          <w:rFonts w:ascii="Arial" w:eastAsia="Times New Roman" w:hAnsi="Arial" w:cs="Arial"/>
-          <w:sz w:val="24"/>
-          <w:szCs w:val="24"/>
-          <w:lang w:eastAsia="pt-BR"/>
-        </w:rPr>
-      </w:pPr>
-      <w:r>
-        <w:rPr>
-          <w:rFonts w:ascii="Arial" w:eastAsia="Times New Roman" w:hAnsi="Arial" w:cs="Arial"/>
-          <w:sz w:val="24"/>
-          <w:szCs w:val="24"/>
+        <w:spacing w:after="0" w:line="480" w:lineRule="auto"/>
+        <w:ind w:left="-142" w:right="-568"/>
+        <w:rPr>
+          <w:rFonts w:ascii="Arial" w:eastAsia="Times New Roman" w:hAnsi="Arial" w:cs="Arial"/>
+          <w:sz w:val="32"/>
+          <w:szCs w:val="32"/>
+          <w:lang w:eastAsia="pt-BR"/>
+        </w:rPr>
+      </w:pPr>
+      <w:r>
+        <w:rPr>
+          <w:rFonts w:ascii="Arial" w:eastAsia="Times New Roman" w:hAnsi="Arial" w:cs="Arial"/>
+          <w:sz w:val="32"/>
+          <w:szCs w:val="32"/>
           <w:lang w:eastAsia="pt-BR"/>
         </w:rPr>
         <w:t>Desktop – Computador de mesa</w:t>
@@ -145,20 +118,20 @@
           <w:ilvl w:val="0"/>
           <w:numId w:val="3"/>
         </w:numPr>
-        <w:spacing w:after="0" w:line="360" w:lineRule="auto"/>
-        <w:ind w:right="141"/>
-        <w:rPr>
-          <w:rFonts w:ascii="Arial" w:eastAsia="Times New Roman" w:hAnsi="Arial" w:cs="Arial"/>
-          <w:sz w:val="24"/>
-          <w:szCs w:val="24"/>
-          <w:lang w:eastAsia="pt-BR"/>
-        </w:rPr>
-      </w:pPr>
-      <w:r>
-        <w:rPr>
-          <w:rFonts w:ascii="Arial" w:eastAsia="Times New Roman" w:hAnsi="Arial" w:cs="Arial"/>
-          <w:sz w:val="24"/>
-          <w:szCs w:val="24"/>
+        <w:spacing w:after="0" w:line="480" w:lineRule="auto"/>
+        <w:ind w:left="-142" w:right="-568"/>
+        <w:rPr>
+          <w:rFonts w:ascii="Arial" w:eastAsia="Times New Roman" w:hAnsi="Arial" w:cs="Arial"/>
+          <w:sz w:val="32"/>
+          <w:szCs w:val="32"/>
+          <w:lang w:eastAsia="pt-BR"/>
+        </w:rPr>
+      </w:pPr>
+      <w:r>
+        <w:rPr>
+          <w:rFonts w:ascii="Arial" w:eastAsia="Times New Roman" w:hAnsi="Arial" w:cs="Arial"/>
+          <w:sz w:val="32"/>
+          <w:szCs w:val="32"/>
           <w:lang w:eastAsia="pt-BR"/>
         </w:rPr>
         <w:t>Laptop – Computador de colo</w:t>
@@ -171,20 +144,20 @@
           <w:ilvl w:val="0"/>
           <w:numId w:val="3"/>
         </w:numPr>
-        <w:spacing w:after="0" w:line="360" w:lineRule="auto"/>
-        <w:ind w:right="141"/>
-        <w:rPr>
-          <w:rFonts w:ascii="Arial" w:eastAsia="Times New Roman" w:hAnsi="Arial" w:cs="Arial"/>
-          <w:sz w:val="24"/>
-          <w:szCs w:val="24"/>
-          <w:lang w:eastAsia="pt-BR"/>
-        </w:rPr>
-      </w:pPr>
-      <w:r>
-        <w:rPr>
-          <w:rFonts w:ascii="Arial" w:eastAsia="Times New Roman" w:hAnsi="Arial" w:cs="Arial"/>
-          <w:sz w:val="24"/>
-          <w:szCs w:val="24"/>
+        <w:spacing w:after="0" w:line="480" w:lineRule="auto"/>
+        <w:ind w:left="-142" w:right="-568"/>
+        <w:rPr>
+          <w:rFonts w:ascii="Arial" w:eastAsia="Times New Roman" w:hAnsi="Arial" w:cs="Arial"/>
+          <w:sz w:val="32"/>
+          <w:szCs w:val="32"/>
+          <w:lang w:eastAsia="pt-BR"/>
+        </w:rPr>
+      </w:pPr>
+      <w:r>
+        <w:rPr>
+          <w:rFonts w:ascii="Arial" w:eastAsia="Times New Roman" w:hAnsi="Arial" w:cs="Arial"/>
+          <w:sz w:val="32"/>
+          <w:szCs w:val="32"/>
           <w:lang w:eastAsia="pt-BR"/>
         </w:rPr>
         <w:t>Computer – Máquina que processa dados</w:t>
@@ -197,12 +170,12 @@
           <w:ilvl w:val="0"/>
           <w:numId w:val="3"/>
         </w:numPr>
-        <w:spacing w:after="0" w:line="360" w:lineRule="auto"/>
-        <w:ind w:right="141"/>
-        <w:rPr>
-          <w:rFonts w:ascii="Arial" w:eastAsia="Times New Roman" w:hAnsi="Arial" w:cs="Arial"/>
-          <w:sz w:val="24"/>
-          <w:szCs w:val="24"/>
+        <w:spacing w:after="0" w:line="480" w:lineRule="auto"/>
+        <w:ind w:left="-142" w:right="-568"/>
+        <w:rPr>
+          <w:rFonts w:ascii="Arial" w:eastAsia="Times New Roman" w:hAnsi="Arial" w:cs="Arial"/>
+          <w:sz w:val="32"/>
+          <w:szCs w:val="32"/>
           <w:lang w:eastAsia="pt-BR"/>
         </w:rPr>
       </w:pPr>
@@ -210,8 +183,8 @@
       <w:r>
         <w:rPr>
           <w:rFonts w:ascii="Arial" w:eastAsia="Times New Roman" w:hAnsi="Arial" w:cs="Arial"/>
-          <w:sz w:val="24"/>
-          <w:szCs w:val="24"/>
+          <w:sz w:val="32"/>
+          <w:szCs w:val="32"/>
           <w:lang w:eastAsia="pt-BR"/>
         </w:rPr>
         <w:t>Uninstall</w:t>
@@ -220,8 +193,8 @@
       <w:r>
         <w:rPr>
           <w:rFonts w:ascii="Arial" w:eastAsia="Times New Roman" w:hAnsi="Arial" w:cs="Arial"/>
-          <w:sz w:val="24"/>
-          <w:szCs w:val="24"/>
+          <w:sz w:val="32"/>
+          <w:szCs w:val="32"/>
           <w:lang w:eastAsia="pt-BR"/>
         </w:rPr>
         <w:t xml:space="preserve"> – Remover um programa</w:t>
@@ -234,20 +207,20 @@
           <w:ilvl w:val="0"/>
           <w:numId w:val="3"/>
         </w:numPr>
-        <w:spacing w:after="0" w:line="360" w:lineRule="auto"/>
-        <w:ind w:right="141"/>
-        <w:rPr>
-          <w:rFonts w:ascii="Arial" w:eastAsia="Times New Roman" w:hAnsi="Arial" w:cs="Arial"/>
-          <w:sz w:val="24"/>
-          <w:szCs w:val="24"/>
-          <w:lang w:eastAsia="pt-BR"/>
-        </w:rPr>
-      </w:pPr>
-      <w:r>
-        <w:rPr>
-          <w:rFonts w:ascii="Arial" w:eastAsia="Times New Roman" w:hAnsi="Arial" w:cs="Arial"/>
-          <w:sz w:val="24"/>
-          <w:szCs w:val="24"/>
+        <w:spacing w:after="0" w:line="480" w:lineRule="auto"/>
+        <w:ind w:left="-142" w:right="-568"/>
+        <w:rPr>
+          <w:rFonts w:ascii="Arial" w:eastAsia="Times New Roman" w:hAnsi="Arial" w:cs="Arial"/>
+          <w:sz w:val="32"/>
+          <w:szCs w:val="32"/>
+          <w:lang w:eastAsia="pt-BR"/>
+        </w:rPr>
+      </w:pPr>
+      <w:r>
+        <w:rPr>
+          <w:rFonts w:ascii="Arial" w:eastAsia="Times New Roman" w:hAnsi="Arial" w:cs="Arial"/>
+          <w:sz w:val="32"/>
+          <w:szCs w:val="32"/>
           <w:lang w:eastAsia="pt-BR"/>
         </w:rPr>
         <w:t>Software – Parte Lógica</w:t>
@@ -260,20 +233,20 @@
           <w:ilvl w:val="0"/>
           <w:numId w:val="3"/>
         </w:numPr>
-        <w:spacing w:after="0" w:line="360" w:lineRule="auto"/>
-        <w:ind w:right="141"/>
-        <w:rPr>
-          <w:rFonts w:ascii="Arial" w:eastAsia="Times New Roman" w:hAnsi="Arial" w:cs="Arial"/>
-          <w:sz w:val="24"/>
-          <w:szCs w:val="24"/>
-          <w:lang w:eastAsia="pt-BR"/>
-        </w:rPr>
-      </w:pPr>
-      <w:r>
-        <w:rPr>
-          <w:rFonts w:ascii="Arial" w:eastAsia="Times New Roman" w:hAnsi="Arial" w:cs="Arial"/>
-          <w:sz w:val="24"/>
-          <w:szCs w:val="24"/>
+        <w:spacing w:after="0" w:line="480" w:lineRule="auto"/>
+        <w:ind w:left="-142" w:right="-568"/>
+        <w:rPr>
+          <w:rFonts w:ascii="Arial" w:eastAsia="Times New Roman" w:hAnsi="Arial" w:cs="Arial"/>
+          <w:sz w:val="32"/>
+          <w:szCs w:val="32"/>
+          <w:lang w:eastAsia="pt-BR"/>
+        </w:rPr>
+      </w:pPr>
+      <w:r>
+        <w:rPr>
+          <w:rFonts w:ascii="Arial" w:eastAsia="Times New Roman" w:hAnsi="Arial" w:cs="Arial"/>
+          <w:sz w:val="32"/>
+          <w:szCs w:val="32"/>
           <w:lang w:eastAsia="pt-BR"/>
         </w:rPr>
         <w:t xml:space="preserve">Hardware – Parte Física </w:t>
@@ -286,12 +259,12 @@
           <w:ilvl w:val="0"/>
           <w:numId w:val="3"/>
         </w:numPr>
-        <w:spacing w:after="0" w:line="360" w:lineRule="auto"/>
-        <w:ind w:right="141"/>
-        <w:rPr>
-          <w:rFonts w:ascii="Arial" w:eastAsia="Times New Roman" w:hAnsi="Arial" w:cs="Arial"/>
-          <w:sz w:val="24"/>
-          <w:szCs w:val="24"/>
+        <w:spacing w:after="0" w:line="480" w:lineRule="auto"/>
+        <w:ind w:left="-142" w:right="-568"/>
+        <w:rPr>
+          <w:rFonts w:ascii="Arial" w:eastAsia="Times New Roman" w:hAnsi="Arial" w:cs="Arial"/>
+          <w:sz w:val="32"/>
+          <w:szCs w:val="32"/>
           <w:lang w:eastAsia="pt-BR"/>
         </w:rPr>
       </w:pPr>
@@ -299,8 +272,8 @@
       <w:r>
         <w:rPr>
           <w:rFonts w:ascii="Arial" w:eastAsia="Times New Roman" w:hAnsi="Arial" w:cs="Arial"/>
-          <w:sz w:val="24"/>
-          <w:szCs w:val="24"/>
+          <w:sz w:val="32"/>
+          <w:szCs w:val="32"/>
           <w:lang w:eastAsia="pt-BR"/>
         </w:rPr>
         <w:t>Technical</w:t>
@@ -309,8 +282,8 @@
       <w:r>
         <w:rPr>
           <w:rFonts w:ascii="Arial" w:eastAsia="Times New Roman" w:hAnsi="Arial" w:cs="Arial"/>
-          <w:sz w:val="24"/>
-          <w:szCs w:val="24"/>
+          <w:sz w:val="32"/>
+          <w:szCs w:val="32"/>
           <w:lang w:eastAsia="pt-BR"/>
         </w:rPr>
         <w:t xml:space="preserve"> </w:t>
@@ -319,8 +292,8 @@
       <w:r>
         <w:rPr>
           <w:rFonts w:ascii="Arial" w:eastAsia="Times New Roman" w:hAnsi="Arial" w:cs="Arial"/>
-          <w:sz w:val="24"/>
-          <w:szCs w:val="24"/>
+          <w:sz w:val="32"/>
+          <w:szCs w:val="32"/>
           <w:lang w:eastAsia="pt-BR"/>
         </w:rPr>
         <w:t>Support</w:t>
@@ -329,8 +302,8 @@
       <w:r>
         <w:rPr>
           <w:rFonts w:ascii="Arial" w:eastAsia="Times New Roman" w:hAnsi="Arial" w:cs="Arial"/>
-          <w:sz w:val="24"/>
-          <w:szCs w:val="24"/>
+          <w:sz w:val="32"/>
+          <w:szCs w:val="32"/>
           <w:lang w:eastAsia="pt-BR"/>
         </w:rPr>
         <w:t xml:space="preserve"> – Lugar onde atende um chamado</w:t>
@@ -343,20 +316,20 @@
           <w:ilvl w:val="0"/>
           <w:numId w:val="3"/>
         </w:numPr>
-        <w:spacing w:after="0" w:line="360" w:lineRule="auto"/>
-        <w:ind w:right="141"/>
-        <w:rPr>
-          <w:rFonts w:ascii="Arial" w:eastAsia="Times New Roman" w:hAnsi="Arial" w:cs="Arial"/>
-          <w:sz w:val="24"/>
-          <w:szCs w:val="24"/>
-          <w:lang w:eastAsia="pt-BR"/>
-        </w:rPr>
-      </w:pPr>
-      <w:r>
-        <w:rPr>
-          <w:rFonts w:ascii="Arial" w:eastAsia="Times New Roman" w:hAnsi="Arial" w:cs="Arial"/>
-          <w:sz w:val="24"/>
-          <w:szCs w:val="24"/>
+        <w:spacing w:after="0" w:line="480" w:lineRule="auto"/>
+        <w:ind w:left="-142" w:right="-568"/>
+        <w:rPr>
+          <w:rFonts w:ascii="Arial" w:eastAsia="Times New Roman" w:hAnsi="Arial" w:cs="Arial"/>
+          <w:sz w:val="32"/>
+          <w:szCs w:val="32"/>
+          <w:lang w:eastAsia="pt-BR"/>
+        </w:rPr>
+      </w:pPr>
+      <w:r>
+        <w:rPr>
+          <w:rFonts w:ascii="Arial" w:eastAsia="Times New Roman" w:hAnsi="Arial" w:cs="Arial"/>
+          <w:sz w:val="32"/>
+          <w:szCs w:val="32"/>
           <w:lang w:eastAsia="pt-BR"/>
         </w:rPr>
         <w:t xml:space="preserve">APP – Termo usado para </w:t>
@@ -365,8 +338,8 @@
       <w:r>
         <w:rPr>
           <w:rFonts w:ascii="Arial" w:eastAsia="Times New Roman" w:hAnsi="Arial" w:cs="Arial"/>
-          <w:sz w:val="24"/>
-          <w:szCs w:val="24"/>
+          <w:sz w:val="32"/>
+          <w:szCs w:val="32"/>
           <w:lang w:eastAsia="pt-BR"/>
         </w:rPr>
         <w:t>um aplicação</w:t>
@@ -380,20 +353,20 @@
           <w:ilvl w:val="0"/>
           <w:numId w:val="3"/>
         </w:numPr>
-        <w:spacing w:after="0" w:line="360" w:lineRule="auto"/>
-        <w:ind w:right="141"/>
-        <w:rPr>
-          <w:rFonts w:ascii="Arial" w:eastAsia="Times New Roman" w:hAnsi="Arial" w:cs="Arial"/>
-          <w:sz w:val="24"/>
-          <w:szCs w:val="24"/>
-          <w:lang w:eastAsia="pt-BR"/>
-        </w:rPr>
-      </w:pPr>
-      <w:r>
-        <w:rPr>
-          <w:rFonts w:ascii="Arial" w:eastAsia="Times New Roman" w:hAnsi="Arial" w:cs="Arial"/>
-          <w:sz w:val="24"/>
-          <w:szCs w:val="24"/>
+        <w:spacing w:after="0" w:line="480" w:lineRule="auto"/>
+        <w:ind w:left="-142" w:right="-568"/>
+        <w:rPr>
+          <w:rFonts w:ascii="Arial" w:eastAsia="Times New Roman" w:hAnsi="Arial" w:cs="Arial"/>
+          <w:sz w:val="32"/>
+          <w:szCs w:val="32"/>
+          <w:lang w:eastAsia="pt-BR"/>
+        </w:rPr>
+      </w:pPr>
+      <w:r>
+        <w:rPr>
+          <w:rFonts w:ascii="Arial" w:eastAsia="Times New Roman" w:hAnsi="Arial" w:cs="Arial"/>
+          <w:sz w:val="32"/>
+          <w:szCs w:val="32"/>
           <w:lang w:eastAsia="pt-BR"/>
         </w:rPr>
         <w:t>WEB – Rede de comunicação</w:t>
@@ -406,20 +379,20 @@
           <w:ilvl w:val="0"/>
           <w:numId w:val="3"/>
         </w:numPr>
-        <w:spacing w:after="0" w:line="360" w:lineRule="auto"/>
-        <w:ind w:right="141"/>
-        <w:rPr>
-          <w:rFonts w:ascii="Arial" w:eastAsia="Times New Roman" w:hAnsi="Arial" w:cs="Arial"/>
-          <w:sz w:val="24"/>
-          <w:szCs w:val="24"/>
-          <w:lang w:eastAsia="pt-BR"/>
-        </w:rPr>
-      </w:pPr>
-      <w:r>
-        <w:rPr>
-          <w:rFonts w:ascii="Arial" w:eastAsia="Times New Roman" w:hAnsi="Arial" w:cs="Arial"/>
-          <w:sz w:val="24"/>
-          <w:szCs w:val="24"/>
+        <w:spacing w:after="0" w:line="480" w:lineRule="auto"/>
+        <w:ind w:left="-142" w:right="-568"/>
+        <w:rPr>
+          <w:rFonts w:ascii="Arial" w:eastAsia="Times New Roman" w:hAnsi="Arial" w:cs="Arial"/>
+          <w:sz w:val="32"/>
+          <w:szCs w:val="32"/>
+          <w:lang w:eastAsia="pt-BR"/>
+        </w:rPr>
+      </w:pPr>
+      <w:r>
+        <w:rPr>
+          <w:rFonts w:ascii="Arial" w:eastAsia="Times New Roman" w:hAnsi="Arial" w:cs="Arial"/>
+          <w:sz w:val="32"/>
+          <w:szCs w:val="32"/>
           <w:lang w:eastAsia="pt-BR"/>
         </w:rPr>
         <w:t>Technology – Estudo da técnica</w:t>
@@ -432,20 +405,20 @@
           <w:ilvl w:val="0"/>
           <w:numId w:val="3"/>
         </w:numPr>
-        <w:spacing w:after="0" w:line="360" w:lineRule="auto"/>
-        <w:ind w:right="141"/>
-        <w:rPr>
-          <w:rFonts w:ascii="Arial" w:eastAsia="Times New Roman" w:hAnsi="Arial" w:cs="Arial"/>
-          <w:sz w:val="24"/>
-          <w:szCs w:val="24"/>
-          <w:lang w:eastAsia="pt-BR"/>
-        </w:rPr>
-      </w:pPr>
-      <w:r>
-        <w:rPr>
-          <w:rFonts w:ascii="Arial" w:eastAsia="Times New Roman" w:hAnsi="Arial" w:cs="Arial"/>
-          <w:sz w:val="24"/>
-          <w:szCs w:val="24"/>
+        <w:spacing w:after="0" w:line="480" w:lineRule="auto"/>
+        <w:ind w:left="-142" w:right="-568"/>
+        <w:rPr>
+          <w:rFonts w:ascii="Arial" w:eastAsia="Times New Roman" w:hAnsi="Arial" w:cs="Arial"/>
+          <w:sz w:val="32"/>
+          <w:szCs w:val="32"/>
+          <w:lang w:eastAsia="pt-BR"/>
+        </w:rPr>
+      </w:pPr>
+      <w:r>
+        <w:rPr>
+          <w:rFonts w:ascii="Arial" w:eastAsia="Times New Roman" w:hAnsi="Arial" w:cs="Arial"/>
+          <w:sz w:val="32"/>
+          <w:szCs w:val="32"/>
           <w:lang w:eastAsia="pt-BR"/>
         </w:rPr>
         <w:t>E-mail – Enviar carta eletrônica</w:t>
@@ -458,20 +431,20 @@
           <w:ilvl w:val="0"/>
           <w:numId w:val="3"/>
         </w:numPr>
-        <w:spacing w:after="0" w:line="360" w:lineRule="auto"/>
-        <w:ind w:right="141"/>
-        <w:rPr>
-          <w:rFonts w:ascii="Arial" w:eastAsia="Times New Roman" w:hAnsi="Arial" w:cs="Arial"/>
-          <w:sz w:val="24"/>
-          <w:szCs w:val="24"/>
-          <w:lang w:eastAsia="pt-BR"/>
-        </w:rPr>
-      </w:pPr>
-      <w:r>
-        <w:rPr>
-          <w:rFonts w:ascii="Arial" w:eastAsia="Times New Roman" w:hAnsi="Arial" w:cs="Arial"/>
-          <w:sz w:val="24"/>
-          <w:szCs w:val="24"/>
+        <w:spacing w:after="0" w:line="480" w:lineRule="auto"/>
+        <w:ind w:left="-142" w:right="-568"/>
+        <w:rPr>
+          <w:rFonts w:ascii="Arial" w:eastAsia="Times New Roman" w:hAnsi="Arial" w:cs="Arial"/>
+          <w:sz w:val="32"/>
+          <w:szCs w:val="32"/>
+          <w:lang w:eastAsia="pt-BR"/>
+        </w:rPr>
+      </w:pPr>
+      <w:r>
+        <w:rPr>
+          <w:rFonts w:ascii="Arial" w:eastAsia="Times New Roman" w:hAnsi="Arial" w:cs="Arial"/>
+          <w:sz w:val="32"/>
+          <w:szCs w:val="32"/>
           <w:lang w:eastAsia="pt-BR"/>
         </w:rPr>
         <w:t>Website – Conjunto de páginas na internet</w:t>
@@ -484,12 +457,12 @@
           <w:ilvl w:val="0"/>
           <w:numId w:val="3"/>
         </w:numPr>
-        <w:spacing w:after="0" w:line="360" w:lineRule="auto"/>
-        <w:ind w:right="141"/>
-        <w:rPr>
-          <w:rFonts w:ascii="Arial" w:eastAsia="Times New Roman" w:hAnsi="Arial" w:cs="Arial"/>
-          <w:sz w:val="24"/>
-          <w:szCs w:val="24"/>
+        <w:spacing w:after="0" w:line="480" w:lineRule="auto"/>
+        <w:ind w:left="-142" w:right="-568"/>
+        <w:rPr>
+          <w:rFonts w:ascii="Arial" w:eastAsia="Times New Roman" w:hAnsi="Arial" w:cs="Arial"/>
+          <w:sz w:val="32"/>
+          <w:szCs w:val="32"/>
           <w:lang w:eastAsia="pt-BR"/>
         </w:rPr>
       </w:pPr>
@@ -497,8 +470,8 @@
       <w:r>
         <w:rPr>
           <w:rFonts w:ascii="Arial" w:eastAsia="Times New Roman" w:hAnsi="Arial" w:cs="Arial"/>
-          <w:sz w:val="24"/>
-          <w:szCs w:val="24"/>
+          <w:sz w:val="32"/>
+          <w:szCs w:val="32"/>
           <w:lang w:eastAsia="pt-BR"/>
         </w:rPr>
         <w:t>Install</w:t>
@@ -507,8 +480,8 @@
       <w:r>
         <w:rPr>
           <w:rFonts w:ascii="Arial" w:eastAsia="Times New Roman" w:hAnsi="Arial" w:cs="Arial"/>
-          <w:sz w:val="24"/>
-          <w:szCs w:val="24"/>
+          <w:sz w:val="32"/>
+          <w:szCs w:val="32"/>
           <w:lang w:eastAsia="pt-BR"/>
         </w:rPr>
         <w:t xml:space="preserve"> – Adicionar um programa</w:t>
@@ -521,12 +494,12 @@
           <w:ilvl w:val="0"/>
           <w:numId w:val="3"/>
         </w:numPr>
-        <w:spacing w:after="0" w:line="360" w:lineRule="auto"/>
-        <w:ind w:right="141"/>
-        <w:rPr>
-          <w:rFonts w:ascii="Arial" w:eastAsia="Times New Roman" w:hAnsi="Arial" w:cs="Arial"/>
-          <w:sz w:val="24"/>
-          <w:szCs w:val="24"/>
+        <w:spacing w:after="0" w:line="480" w:lineRule="auto"/>
+        <w:ind w:left="-142" w:right="-568"/>
+        <w:rPr>
+          <w:rFonts w:ascii="Arial" w:eastAsia="Times New Roman" w:hAnsi="Arial" w:cs="Arial"/>
+          <w:sz w:val="32"/>
+          <w:szCs w:val="32"/>
           <w:lang w:eastAsia="pt-BR"/>
         </w:rPr>
       </w:pPr>
@@ -534,8 +507,8 @@
       <w:r>
         <w:rPr>
           <w:rFonts w:ascii="Arial" w:eastAsia="Times New Roman" w:hAnsi="Arial" w:cs="Arial"/>
-          <w:sz w:val="24"/>
-          <w:szCs w:val="24"/>
+          <w:sz w:val="32"/>
+          <w:szCs w:val="32"/>
           <w:lang w:eastAsia="pt-BR"/>
         </w:rPr>
         <w:t>Antivirus</w:t>
@@ -544,8 +517,8 @@
       <w:r>
         <w:rPr>
           <w:rFonts w:ascii="Arial" w:eastAsia="Times New Roman" w:hAnsi="Arial" w:cs="Arial"/>
-          <w:sz w:val="24"/>
-          <w:szCs w:val="24"/>
+          <w:sz w:val="32"/>
+          <w:szCs w:val="32"/>
           <w:lang w:eastAsia="pt-BR"/>
         </w:rPr>
         <w:t xml:space="preserve"> – Remover vírus</w:t>
@@ -558,72 +531,102 @@
           <w:ilvl w:val="0"/>
           <w:numId w:val="3"/>
         </w:numPr>
-        <w:spacing w:after="0" w:line="360" w:lineRule="auto"/>
-        <w:ind w:right="141"/>
-        <w:rPr>
-          <w:rFonts w:ascii="Arial" w:eastAsia="Times New Roman" w:hAnsi="Arial" w:cs="Arial"/>
-          <w:sz w:val="24"/>
-          <w:szCs w:val="24"/>
-          <w:lang w:eastAsia="pt-BR"/>
-        </w:rPr>
-      </w:pPr>
-      <w:r>
-        <w:rPr>
-          <w:rFonts w:ascii="Arial" w:eastAsia="Times New Roman" w:hAnsi="Arial" w:cs="Arial"/>
-          <w:sz w:val="24"/>
-          <w:szCs w:val="24"/>
-          <w:lang w:eastAsia="pt-BR"/>
-        </w:rPr>
-        <w:t>Case/Gabinete – Lugar com os principais componentes do computador</w:t>
-      </w:r>
-    </w:p>
-    <w:p>
-      <w:pPr>
-        <w:pStyle w:val="PargrafodaLista"/>
-        <w:numPr>
-          <w:ilvl w:val="0"/>
-          <w:numId w:val="3"/>
-        </w:numPr>
-        <w:spacing w:after="0" w:line="360" w:lineRule="auto"/>
-        <w:ind w:right="141"/>
-        <w:rPr>
-          <w:rFonts w:ascii="Arial" w:eastAsia="Times New Roman" w:hAnsi="Arial" w:cs="Arial"/>
-          <w:sz w:val="24"/>
-          <w:szCs w:val="24"/>
-          <w:lang w:eastAsia="pt-BR"/>
-        </w:rPr>
-      </w:pPr>
-      <w:r>
-        <w:rPr>
-          <w:rFonts w:ascii="Arial" w:eastAsia="Times New Roman" w:hAnsi="Arial" w:cs="Arial"/>
-          <w:sz w:val="24"/>
-          <w:szCs w:val="24"/>
+        <w:spacing w:after="0" w:line="480" w:lineRule="auto"/>
+        <w:ind w:left="-142" w:right="-568"/>
+        <w:rPr>
+          <w:rFonts w:ascii="Arial" w:eastAsia="Times New Roman" w:hAnsi="Arial" w:cs="Arial"/>
+          <w:sz w:val="32"/>
+          <w:szCs w:val="32"/>
+          <w:lang w:eastAsia="pt-BR"/>
+        </w:rPr>
+      </w:pPr>
+      <w:r>
+        <w:rPr>
+          <w:rFonts w:ascii="Arial" w:eastAsia="Times New Roman" w:hAnsi="Arial" w:cs="Arial"/>
+          <w:sz w:val="32"/>
+          <w:szCs w:val="32"/>
+          <w:lang w:eastAsia="pt-BR"/>
+        </w:rPr>
+        <w:lastRenderedPageBreak/>
+        <w:t>Case/Gabinete – Lugar com os componentes do computador</w:t>
+      </w:r>
+    </w:p>
+    <w:p>
+      <w:pPr>
+        <w:pStyle w:val="PargrafodaLista"/>
+        <w:numPr>
+          <w:ilvl w:val="0"/>
+          <w:numId w:val="3"/>
+        </w:numPr>
+        <w:spacing w:after="0" w:line="480" w:lineRule="auto"/>
+        <w:ind w:left="-142" w:right="-568"/>
+        <w:rPr>
+          <w:rFonts w:ascii="Arial" w:eastAsia="Times New Roman" w:hAnsi="Arial" w:cs="Arial"/>
+          <w:sz w:val="32"/>
+          <w:szCs w:val="32"/>
+          <w:lang w:eastAsia="pt-BR"/>
+        </w:rPr>
+      </w:pPr>
+      <w:r>
+        <w:rPr>
+          <w:rFonts w:ascii="Arial" w:eastAsia="Times New Roman" w:hAnsi="Arial" w:cs="Arial"/>
+          <w:sz w:val="32"/>
+          <w:szCs w:val="32"/>
           <w:lang w:eastAsia="pt-BR"/>
         </w:rPr>
         <w:t>RAM – Memória de Acesso Randômico</w:t>
       </w:r>
-    </w:p>
-    <w:p>
-      <w:pPr>
-        <w:pStyle w:val="PargrafodaLista"/>
-        <w:numPr>
-          <w:ilvl w:val="0"/>
-          <w:numId w:val="3"/>
-        </w:numPr>
-        <w:spacing w:after="0" w:line="360" w:lineRule="auto"/>
-        <w:ind w:right="141"/>
-        <w:rPr>
-          <w:rFonts w:ascii="Arial" w:eastAsia="Times New Roman" w:hAnsi="Arial" w:cs="Arial"/>
-          <w:sz w:val="24"/>
-          <w:szCs w:val="24"/>
-          <w:lang w:eastAsia="pt-BR"/>
-        </w:rPr>
-      </w:pPr>
-      <w:r>
-        <w:rPr>
-          <w:rFonts w:ascii="Arial" w:eastAsia="Times New Roman" w:hAnsi="Arial" w:cs="Arial"/>
-          <w:sz w:val="24"/>
-          <w:szCs w:val="24"/>
+      <w:r>
+        <w:rPr>
+          <w:rFonts w:ascii="Arial" w:eastAsia="Times New Roman" w:hAnsi="Arial" w:cs="Arial"/>
+          <w:sz w:val="32"/>
+          <w:szCs w:val="32"/>
+          <w:lang w:eastAsia="pt-BR"/>
+        </w:rPr>
+        <w:t xml:space="preserve"> (</w:t>
+      </w:r>
+      <w:proofErr w:type="spellStart"/>
+      <w:r>
+        <w:rPr>
+          <w:rFonts w:ascii="Arial" w:eastAsia="Times New Roman" w:hAnsi="Arial" w:cs="Arial"/>
+          <w:sz w:val="32"/>
+          <w:szCs w:val="32"/>
+          <w:lang w:eastAsia="pt-BR"/>
+        </w:rPr>
+        <w:t>Volátio</w:t>
+      </w:r>
+      <w:proofErr w:type="spellEnd"/>
+      <w:r>
+        <w:rPr>
+          <w:rFonts w:ascii="Arial" w:eastAsia="Times New Roman" w:hAnsi="Arial" w:cs="Arial"/>
+          <w:sz w:val="32"/>
+          <w:szCs w:val="32"/>
+          <w:lang w:eastAsia="pt-BR"/>
+        </w:rPr>
+        <w:t>)</w:t>
+      </w:r>
+    </w:p>
+    <w:p>
+      <w:pPr>
+        <w:pStyle w:val="PargrafodaLista"/>
+        <w:numPr>
+          <w:ilvl w:val="0"/>
+          <w:numId w:val="3"/>
+        </w:numPr>
+        <w:spacing w:after="0" w:line="480" w:lineRule="auto"/>
+        <w:ind w:left="-142" w:right="-568"/>
+        <w:rPr>
+          <w:rFonts w:ascii="Arial" w:eastAsia="Times New Roman" w:hAnsi="Arial" w:cs="Arial"/>
+          <w:sz w:val="32"/>
+          <w:szCs w:val="32"/>
+          <w:lang w:eastAsia="pt-BR"/>
+        </w:rPr>
+      </w:pPr>
+      <w:r>
+        <w:rPr>
+          <w:rFonts w:ascii="Arial" w:eastAsia="Times New Roman" w:hAnsi="Arial" w:cs="Arial"/>
+          <w:sz w:val="32"/>
+          <w:szCs w:val="32"/>
           <w:lang w:eastAsia="pt-BR"/>
         </w:rPr>
         <w:t>HD/SSD – Unidade de armazenamento</w:t>
@@ -636,20 +639,46 @@
           <w:ilvl w:val="0"/>
           <w:numId w:val="3"/>
         </w:numPr>
-        <w:spacing w:after="0" w:line="360" w:lineRule="auto"/>
-        <w:ind w:right="141"/>
-        <w:rPr>
-          <w:rFonts w:ascii="Arial" w:eastAsia="Times New Roman" w:hAnsi="Arial" w:cs="Arial"/>
-          <w:sz w:val="24"/>
-          <w:szCs w:val="24"/>
-          <w:lang w:eastAsia="pt-BR"/>
-        </w:rPr>
-      </w:pPr>
-      <w:r>
-        <w:rPr>
-          <w:rFonts w:ascii="Arial" w:eastAsia="Times New Roman" w:hAnsi="Arial" w:cs="Arial"/>
-          <w:sz w:val="24"/>
-          <w:szCs w:val="24"/>
+        <w:spacing w:after="0" w:line="480" w:lineRule="auto"/>
+        <w:ind w:left="-142" w:right="-568"/>
+        <w:rPr>
+          <w:rFonts w:ascii="Arial" w:eastAsia="Times New Roman" w:hAnsi="Arial" w:cs="Arial"/>
+          <w:sz w:val="32"/>
+          <w:szCs w:val="32"/>
+          <w:lang w:eastAsia="pt-BR"/>
+        </w:rPr>
+      </w:pPr>
+      <w:r>
+        <w:rPr>
+          <w:rFonts w:ascii="Arial" w:eastAsia="Times New Roman" w:hAnsi="Arial" w:cs="Arial"/>
+          <w:sz w:val="32"/>
+          <w:szCs w:val="32"/>
+          <w:lang w:eastAsia="pt-BR"/>
+        </w:rPr>
+        <w:t>Speakers – Auto Falantes</w:t>
+      </w:r>
+    </w:p>
+    <w:p>
+      <w:pPr>
+        <w:pStyle w:val="PargrafodaLista"/>
+        <w:numPr>
+          <w:ilvl w:val="0"/>
+          <w:numId w:val="3"/>
+        </w:numPr>
+        <w:spacing w:after="0" w:line="480" w:lineRule="auto"/>
+        <w:ind w:left="-142" w:right="-568"/>
+        <w:rPr>
+          <w:rFonts w:ascii="Arial" w:eastAsia="Times New Roman" w:hAnsi="Arial" w:cs="Arial"/>
+          <w:sz w:val="32"/>
+          <w:szCs w:val="32"/>
+          <w:lang w:eastAsia="pt-BR"/>
+        </w:rPr>
+      </w:pPr>
+      <w:r>
+        <w:rPr>
+          <w:rFonts w:ascii="Arial" w:eastAsia="Times New Roman" w:hAnsi="Arial" w:cs="Arial"/>
+          <w:sz w:val="32"/>
+          <w:szCs w:val="32"/>
           <w:lang w:eastAsia="pt-BR"/>
         </w:rPr>
         <w:t>Mouse – Dispositivo de entrada para selecionar itens na tela.</w:t>
@@ -662,20 +691,20 @@
           <w:ilvl w:val="0"/>
           <w:numId w:val="3"/>
         </w:numPr>
-        <w:spacing w:after="0" w:line="360" w:lineRule="auto"/>
-        <w:ind w:right="141"/>
-        <w:rPr>
-          <w:rFonts w:ascii="Arial" w:eastAsia="Times New Roman" w:hAnsi="Arial" w:cs="Arial"/>
-          <w:sz w:val="24"/>
-          <w:szCs w:val="24"/>
-          <w:lang w:eastAsia="pt-BR"/>
-        </w:rPr>
-      </w:pPr>
-      <w:r>
-        <w:rPr>
-          <w:rFonts w:ascii="Arial" w:eastAsia="Times New Roman" w:hAnsi="Arial" w:cs="Arial"/>
-          <w:sz w:val="24"/>
-          <w:szCs w:val="24"/>
+        <w:spacing w:after="0" w:line="480" w:lineRule="auto"/>
+        <w:ind w:left="-142" w:right="-568"/>
+        <w:rPr>
+          <w:rFonts w:ascii="Arial" w:eastAsia="Times New Roman" w:hAnsi="Arial" w:cs="Arial"/>
+          <w:sz w:val="32"/>
+          <w:szCs w:val="32"/>
+          <w:lang w:eastAsia="pt-BR"/>
+        </w:rPr>
+      </w:pPr>
+      <w:r>
+        <w:rPr>
+          <w:rFonts w:ascii="Arial" w:eastAsia="Times New Roman" w:hAnsi="Arial" w:cs="Arial"/>
+          <w:sz w:val="32"/>
+          <w:szCs w:val="32"/>
           <w:lang w:eastAsia="pt-BR"/>
         </w:rPr>
         <w:t>Keyboard - Dispositivo de entrada para escrever texto</w:t>
@@ -688,20 +717,20 @@
           <w:ilvl w:val="0"/>
           <w:numId w:val="3"/>
         </w:numPr>
-        <w:spacing w:after="0" w:line="360" w:lineRule="auto"/>
-        <w:ind w:right="141"/>
-        <w:rPr>
-          <w:rFonts w:ascii="Arial" w:eastAsia="Times New Roman" w:hAnsi="Arial" w:cs="Arial"/>
-          <w:sz w:val="24"/>
-          <w:szCs w:val="24"/>
-          <w:lang w:eastAsia="pt-BR"/>
-        </w:rPr>
-      </w:pPr>
-      <w:r>
-        <w:rPr>
-          <w:rFonts w:ascii="Arial" w:eastAsia="Times New Roman" w:hAnsi="Arial" w:cs="Arial"/>
-          <w:sz w:val="24"/>
-          <w:szCs w:val="24"/>
+        <w:spacing w:after="0" w:line="480" w:lineRule="auto"/>
+        <w:ind w:left="-142" w:right="-568"/>
+        <w:rPr>
+          <w:rFonts w:ascii="Arial" w:eastAsia="Times New Roman" w:hAnsi="Arial" w:cs="Arial"/>
+          <w:sz w:val="32"/>
+          <w:szCs w:val="32"/>
+          <w:lang w:eastAsia="pt-BR"/>
+        </w:rPr>
+      </w:pPr>
+      <w:r>
+        <w:rPr>
+          <w:rFonts w:ascii="Arial" w:eastAsia="Times New Roman" w:hAnsi="Arial" w:cs="Arial"/>
+          <w:sz w:val="32"/>
+          <w:szCs w:val="32"/>
           <w:lang w:eastAsia="pt-BR"/>
         </w:rPr>
         <w:t>Monitor - Dispositivo de saída que apresenta imagens do sistema</w:t>
@@ -714,12 +743,12 @@
           <w:ilvl w:val="0"/>
           <w:numId w:val="3"/>
         </w:numPr>
-        <w:spacing w:after="0" w:line="360" w:lineRule="auto"/>
-        <w:ind w:right="141"/>
-        <w:rPr>
-          <w:rFonts w:ascii="Arial" w:eastAsia="Times New Roman" w:hAnsi="Arial" w:cs="Arial"/>
-          <w:sz w:val="24"/>
-          <w:szCs w:val="24"/>
+        <w:spacing w:after="0" w:line="480" w:lineRule="auto"/>
+        <w:ind w:left="-142" w:right="-568"/>
+        <w:rPr>
+          <w:rFonts w:ascii="Arial" w:eastAsia="Times New Roman" w:hAnsi="Arial" w:cs="Arial"/>
+          <w:sz w:val="32"/>
+          <w:szCs w:val="32"/>
           <w:lang w:eastAsia="pt-BR"/>
         </w:rPr>
       </w:pPr>
@@ -727,8 +756,8 @@
       <w:r>
         <w:rPr>
           <w:rFonts w:ascii="Arial" w:eastAsia="Times New Roman" w:hAnsi="Arial" w:cs="Arial"/>
-          <w:sz w:val="24"/>
-          <w:szCs w:val="24"/>
+          <w:sz w:val="32"/>
+          <w:szCs w:val="32"/>
           <w:lang w:eastAsia="pt-BR"/>
         </w:rPr>
         <w:t>Printer</w:t>
@@ -737,8 +766,8 @@
       <w:r>
         <w:rPr>
           <w:rFonts w:ascii="Arial" w:eastAsia="Times New Roman" w:hAnsi="Arial" w:cs="Arial"/>
-          <w:sz w:val="24"/>
-          <w:szCs w:val="24"/>
+          <w:sz w:val="32"/>
+          <w:szCs w:val="32"/>
           <w:lang w:eastAsia="pt-BR"/>
         </w:rPr>
         <w:t xml:space="preserve"> – Dispositivo de saída de arquivos em papel</w:t>
@@ -751,41 +780,1052 @@
           <w:ilvl w:val="0"/>
           <w:numId w:val="3"/>
         </w:numPr>
-        <w:spacing w:after="0" w:line="360" w:lineRule="auto"/>
-        <w:ind w:right="141"/>
-        <w:rPr>
-          <w:rFonts w:ascii="Arial" w:eastAsia="Times New Roman" w:hAnsi="Arial" w:cs="Arial"/>
-          <w:sz w:val="24"/>
-          <w:szCs w:val="24"/>
-          <w:lang w:eastAsia="pt-BR"/>
-        </w:rPr>
-      </w:pPr>
-    </w:p>
-    <w:p>
-      <w:pPr>
-        <w:pStyle w:val="PargrafodaLista"/>
-        <w:spacing w:before="100" w:beforeAutospacing="1" w:after="100" w:afterAutospacing="1" w:line="240" w:lineRule="auto"/>
-        <w:ind w:left="0" w:right="141"/>
-        <w:rPr>
-          <w:rFonts w:ascii="Times New Roman" w:eastAsia="Times New Roman" w:hAnsi="Times New Roman" w:cs="Times New Roman"/>
-          <w:sz w:val="24"/>
-          <w:szCs w:val="24"/>
-          <w:lang w:eastAsia="pt-BR"/>
-        </w:rPr>
-      </w:pPr>
-    </w:p>
-    <w:p>
-      <w:pPr>
-        <w:pStyle w:val="PargrafodaLista"/>
-        <w:spacing w:before="100" w:beforeAutospacing="1" w:after="100" w:afterAutospacing="1" w:line="240" w:lineRule="auto"/>
-        <w:ind w:left="0" w:right="141"/>
-        <w:rPr>
-          <w:rFonts w:ascii="Times New Roman" w:eastAsia="Times New Roman" w:hAnsi="Times New Roman" w:cs="Times New Roman"/>
-          <w:sz w:val="24"/>
-          <w:szCs w:val="24"/>
-          <w:lang w:eastAsia="pt-BR"/>
-        </w:rPr>
-      </w:pPr>
+        <w:spacing w:after="0" w:line="480" w:lineRule="auto"/>
+        <w:ind w:left="-142" w:right="-568"/>
+        <w:rPr>
+          <w:rFonts w:ascii="Arial" w:eastAsia="Times New Roman" w:hAnsi="Arial" w:cs="Arial"/>
+          <w:sz w:val="32"/>
+          <w:szCs w:val="32"/>
+          <w:lang w:eastAsia="pt-BR"/>
+        </w:rPr>
+      </w:pPr>
+      <w:proofErr w:type="spellStart"/>
+      <w:r>
+        <w:rPr>
+          <w:rFonts w:ascii="Arial" w:eastAsia="Times New Roman" w:hAnsi="Arial" w:cs="Arial"/>
+          <w:sz w:val="32"/>
+          <w:szCs w:val="32"/>
+          <w:lang w:eastAsia="pt-BR"/>
+        </w:rPr>
+        <w:t>Up</w:t>
+      </w:r>
+      <w:proofErr w:type="spellEnd"/>
+      <w:r>
+        <w:rPr>
+          <w:rFonts w:ascii="Arial" w:eastAsia="Times New Roman" w:hAnsi="Arial" w:cs="Arial"/>
+          <w:sz w:val="32"/>
+          <w:szCs w:val="32"/>
+          <w:lang w:eastAsia="pt-BR"/>
+        </w:rPr>
+        <w:t xml:space="preserve"> – Quando quero subir</w:t>
+      </w:r>
+    </w:p>
+    <w:p>
+      <w:pPr>
+        <w:pStyle w:val="PargrafodaLista"/>
+        <w:numPr>
+          <w:ilvl w:val="0"/>
+          <w:numId w:val="3"/>
+        </w:numPr>
+        <w:spacing w:after="0" w:line="480" w:lineRule="auto"/>
+        <w:ind w:left="-142" w:right="-568"/>
+        <w:rPr>
+          <w:rFonts w:ascii="Arial" w:eastAsia="Times New Roman" w:hAnsi="Arial" w:cs="Arial"/>
+          <w:sz w:val="32"/>
+          <w:szCs w:val="32"/>
+          <w:lang w:eastAsia="pt-BR"/>
+        </w:rPr>
+      </w:pPr>
+      <w:r>
+        <w:rPr>
+          <w:rFonts w:ascii="Arial" w:eastAsia="Times New Roman" w:hAnsi="Arial" w:cs="Arial"/>
+          <w:sz w:val="32"/>
+          <w:szCs w:val="32"/>
+          <w:lang w:eastAsia="pt-BR"/>
+        </w:rPr>
+        <w:t>Down – Quando quero descer</w:t>
+      </w:r>
+    </w:p>
+    <w:p>
+      <w:pPr>
+        <w:pStyle w:val="PargrafodaLista"/>
+        <w:numPr>
+          <w:ilvl w:val="0"/>
+          <w:numId w:val="3"/>
+        </w:numPr>
+        <w:spacing w:after="0" w:line="480" w:lineRule="auto"/>
+        <w:ind w:left="-142" w:right="-568"/>
+        <w:rPr>
+          <w:rFonts w:ascii="Arial" w:eastAsia="Times New Roman" w:hAnsi="Arial" w:cs="Arial"/>
+          <w:sz w:val="32"/>
+          <w:szCs w:val="32"/>
+          <w:lang w:eastAsia="pt-BR"/>
+        </w:rPr>
+      </w:pPr>
+      <w:proofErr w:type="spellStart"/>
+      <w:r>
+        <w:rPr>
+          <w:rFonts w:ascii="Arial" w:eastAsia="Times New Roman" w:hAnsi="Arial" w:cs="Arial"/>
+          <w:sz w:val="32"/>
+          <w:szCs w:val="32"/>
+          <w:lang w:eastAsia="pt-BR"/>
+        </w:rPr>
+        <w:t>On</w:t>
+      </w:r>
+      <w:proofErr w:type="spellEnd"/>
+      <w:r>
+        <w:rPr>
+          <w:rFonts w:ascii="Arial" w:eastAsia="Times New Roman" w:hAnsi="Arial" w:cs="Arial"/>
+          <w:sz w:val="32"/>
+          <w:szCs w:val="32"/>
+          <w:lang w:eastAsia="pt-BR"/>
+        </w:rPr>
+        <w:t xml:space="preserve"> – Quando está em cima</w:t>
+      </w:r>
+    </w:p>
+    <w:p>
+      <w:pPr>
+        <w:pStyle w:val="PargrafodaLista"/>
+        <w:numPr>
+          <w:ilvl w:val="0"/>
+          <w:numId w:val="3"/>
+        </w:numPr>
+        <w:spacing w:after="0" w:line="480" w:lineRule="auto"/>
+        <w:ind w:left="-142" w:right="-568"/>
+        <w:rPr>
+          <w:rFonts w:ascii="Arial" w:eastAsia="Times New Roman" w:hAnsi="Arial" w:cs="Arial"/>
+          <w:sz w:val="32"/>
+          <w:szCs w:val="32"/>
+          <w:lang w:eastAsia="pt-BR"/>
+        </w:rPr>
+      </w:pPr>
+      <w:proofErr w:type="spellStart"/>
+      <w:r>
+        <w:rPr>
+          <w:rFonts w:ascii="Arial" w:eastAsia="Times New Roman" w:hAnsi="Arial" w:cs="Arial"/>
+          <w:sz w:val="32"/>
+          <w:szCs w:val="32"/>
+          <w:lang w:eastAsia="pt-BR"/>
+        </w:rPr>
+        <w:t>Under</w:t>
+      </w:r>
+      <w:proofErr w:type="spellEnd"/>
+      <w:r>
+        <w:rPr>
+          <w:rFonts w:ascii="Arial" w:eastAsia="Times New Roman" w:hAnsi="Arial" w:cs="Arial"/>
+          <w:sz w:val="32"/>
+          <w:szCs w:val="32"/>
+          <w:lang w:eastAsia="pt-BR"/>
+        </w:rPr>
+        <w:t xml:space="preserve"> – Quando está embaixo</w:t>
+      </w:r>
+    </w:p>
+    <w:p>
+      <w:pPr>
+        <w:pStyle w:val="PargrafodaLista"/>
+        <w:numPr>
+          <w:ilvl w:val="0"/>
+          <w:numId w:val="3"/>
+        </w:numPr>
+        <w:spacing w:after="0" w:line="480" w:lineRule="auto"/>
+        <w:ind w:left="-142" w:right="-568"/>
+        <w:rPr>
+          <w:rFonts w:ascii="Arial" w:eastAsia="Times New Roman" w:hAnsi="Arial" w:cs="Arial"/>
+          <w:sz w:val="32"/>
+          <w:szCs w:val="32"/>
+          <w:lang w:eastAsia="pt-BR"/>
+        </w:rPr>
+      </w:pPr>
+      <w:proofErr w:type="spellStart"/>
+      <w:r>
+        <w:rPr>
+          <w:rFonts w:ascii="Arial" w:eastAsia="Times New Roman" w:hAnsi="Arial" w:cs="Arial"/>
+          <w:sz w:val="32"/>
+          <w:szCs w:val="32"/>
+          <w:lang w:eastAsia="pt-BR"/>
+        </w:rPr>
+        <w:t>Add</w:t>
+      </w:r>
+      <w:proofErr w:type="spellEnd"/>
+      <w:r>
+        <w:rPr>
+          <w:rFonts w:ascii="Arial" w:eastAsia="Times New Roman" w:hAnsi="Arial" w:cs="Arial"/>
+          <w:sz w:val="32"/>
+          <w:szCs w:val="32"/>
+          <w:lang w:eastAsia="pt-BR"/>
+        </w:rPr>
+        <w:t xml:space="preserve"> – Quando quero adicionar alguma coisa</w:t>
+      </w:r>
+    </w:p>
+    <w:p>
+      <w:pPr>
+        <w:pStyle w:val="PargrafodaLista"/>
+        <w:numPr>
+          <w:ilvl w:val="0"/>
+          <w:numId w:val="3"/>
+        </w:numPr>
+        <w:spacing w:after="0" w:line="480" w:lineRule="auto"/>
+        <w:ind w:left="-142" w:right="-568"/>
+        <w:rPr>
+          <w:rFonts w:ascii="Arial" w:eastAsia="Times New Roman" w:hAnsi="Arial" w:cs="Arial"/>
+          <w:sz w:val="32"/>
+          <w:szCs w:val="32"/>
+          <w:lang w:eastAsia="pt-BR"/>
+        </w:rPr>
+      </w:pPr>
+      <w:r>
+        <w:rPr>
+          <w:rFonts w:ascii="Arial" w:eastAsia="Times New Roman" w:hAnsi="Arial" w:cs="Arial"/>
+          <w:sz w:val="32"/>
+          <w:szCs w:val="32"/>
+          <w:lang w:eastAsia="pt-BR"/>
+        </w:rPr>
+        <w:t>Box – Caixa</w:t>
+      </w:r>
+    </w:p>
+    <w:p>
+      <w:pPr>
+        <w:pStyle w:val="PargrafodaLista"/>
+        <w:numPr>
+          <w:ilvl w:val="0"/>
+          <w:numId w:val="3"/>
+        </w:numPr>
+        <w:spacing w:after="0" w:line="480" w:lineRule="auto"/>
+        <w:ind w:left="-142" w:right="-568"/>
+        <w:rPr>
+          <w:rFonts w:ascii="Arial" w:eastAsia="Times New Roman" w:hAnsi="Arial" w:cs="Arial"/>
+          <w:sz w:val="32"/>
+          <w:szCs w:val="32"/>
+          <w:lang w:eastAsia="pt-BR"/>
+        </w:rPr>
+      </w:pPr>
+      <w:r>
+        <w:rPr>
+          <w:rFonts w:ascii="Arial" w:eastAsia="Times New Roman" w:hAnsi="Arial" w:cs="Arial"/>
+          <w:sz w:val="32"/>
+          <w:szCs w:val="32"/>
+          <w:lang w:eastAsia="pt-BR"/>
+        </w:rPr>
+        <w:t>Browser – Navegador de Internet</w:t>
+      </w:r>
+    </w:p>
+    <w:p>
+      <w:pPr>
+        <w:pStyle w:val="PargrafodaLista"/>
+        <w:numPr>
+          <w:ilvl w:val="0"/>
+          <w:numId w:val="3"/>
+        </w:numPr>
+        <w:spacing w:after="0" w:line="480" w:lineRule="auto"/>
+        <w:ind w:left="-142" w:right="-568"/>
+        <w:rPr>
+          <w:rFonts w:ascii="Arial" w:eastAsia="Times New Roman" w:hAnsi="Arial" w:cs="Arial"/>
+          <w:sz w:val="32"/>
+          <w:szCs w:val="32"/>
+          <w:lang w:eastAsia="pt-BR"/>
+        </w:rPr>
+      </w:pPr>
+      <w:proofErr w:type="spellStart"/>
+      <w:r>
+        <w:rPr>
+          <w:rFonts w:ascii="Arial" w:eastAsia="Times New Roman" w:hAnsi="Arial" w:cs="Arial"/>
+          <w:sz w:val="32"/>
+          <w:szCs w:val="32"/>
+          <w:lang w:eastAsia="pt-BR"/>
+        </w:rPr>
+        <w:t>Create</w:t>
+      </w:r>
+      <w:proofErr w:type="spellEnd"/>
+      <w:r>
+        <w:rPr>
+          <w:rFonts w:ascii="Arial" w:eastAsia="Times New Roman" w:hAnsi="Arial" w:cs="Arial"/>
+          <w:sz w:val="32"/>
+          <w:szCs w:val="32"/>
+          <w:lang w:eastAsia="pt-BR"/>
+        </w:rPr>
+        <w:t xml:space="preserve"> – Quando quero criar uma coisa</w:t>
+      </w:r>
+    </w:p>
+    <w:p>
+      <w:pPr>
+        <w:pStyle w:val="PargrafodaLista"/>
+        <w:numPr>
+          <w:ilvl w:val="0"/>
+          <w:numId w:val="3"/>
+        </w:numPr>
+        <w:spacing w:after="0" w:line="480" w:lineRule="auto"/>
+        <w:ind w:left="-142" w:right="-568"/>
+        <w:rPr>
+          <w:rFonts w:ascii="Arial" w:eastAsia="Times New Roman" w:hAnsi="Arial" w:cs="Arial"/>
+          <w:sz w:val="32"/>
+          <w:szCs w:val="32"/>
+          <w:lang w:eastAsia="pt-BR"/>
+        </w:rPr>
+      </w:pPr>
+      <w:r>
+        <w:rPr>
+          <w:rFonts w:ascii="Arial" w:eastAsia="Times New Roman" w:hAnsi="Arial" w:cs="Arial"/>
+          <w:sz w:val="32"/>
+          <w:szCs w:val="32"/>
+          <w:lang w:eastAsia="pt-BR"/>
+        </w:rPr>
+        <w:t>Delete – Quando quero deletar uma coisa</w:t>
+      </w:r>
+    </w:p>
+    <w:p>
+      <w:pPr>
+        <w:pStyle w:val="PargrafodaLista"/>
+        <w:numPr>
+          <w:ilvl w:val="0"/>
+          <w:numId w:val="3"/>
+        </w:numPr>
+        <w:spacing w:after="0" w:line="480" w:lineRule="auto"/>
+        <w:ind w:left="-142" w:right="-568"/>
+        <w:rPr>
+          <w:rFonts w:ascii="Arial" w:eastAsia="Times New Roman" w:hAnsi="Arial" w:cs="Arial"/>
+          <w:sz w:val="32"/>
+          <w:szCs w:val="32"/>
+          <w:lang w:eastAsia="pt-BR"/>
+        </w:rPr>
+      </w:pPr>
+      <w:proofErr w:type="spellStart"/>
+      <w:r>
+        <w:rPr>
+          <w:rFonts w:ascii="Arial" w:eastAsia="Times New Roman" w:hAnsi="Arial" w:cs="Arial"/>
+          <w:sz w:val="32"/>
+          <w:szCs w:val="32"/>
+          <w:lang w:eastAsia="pt-BR"/>
+        </w:rPr>
+        <w:t>Select</w:t>
+      </w:r>
+      <w:proofErr w:type="spellEnd"/>
+      <w:r>
+        <w:rPr>
+          <w:rFonts w:ascii="Arial" w:eastAsia="Times New Roman" w:hAnsi="Arial" w:cs="Arial"/>
+          <w:sz w:val="32"/>
+          <w:szCs w:val="32"/>
+          <w:lang w:eastAsia="pt-BR"/>
+        </w:rPr>
+        <w:t xml:space="preserve"> – Quando quero selecionar uma coisa</w:t>
+      </w:r>
+    </w:p>
+    <w:p>
+      <w:pPr>
+        <w:pStyle w:val="PargrafodaLista"/>
+        <w:numPr>
+          <w:ilvl w:val="0"/>
+          <w:numId w:val="3"/>
+        </w:numPr>
+        <w:spacing w:after="0" w:line="480" w:lineRule="auto"/>
+        <w:ind w:left="-142" w:right="-568"/>
+        <w:rPr>
+          <w:rFonts w:ascii="Arial" w:eastAsia="Times New Roman" w:hAnsi="Arial" w:cs="Arial"/>
+          <w:sz w:val="32"/>
+          <w:szCs w:val="32"/>
+          <w:lang w:eastAsia="pt-BR"/>
+        </w:rPr>
+      </w:pPr>
+      <w:r>
+        <w:rPr>
+          <w:rFonts w:ascii="Arial" w:eastAsia="Times New Roman" w:hAnsi="Arial" w:cs="Arial"/>
+          <w:sz w:val="32"/>
+          <w:szCs w:val="32"/>
+          <w:lang w:eastAsia="pt-BR"/>
+        </w:rPr>
+        <w:lastRenderedPageBreak/>
+        <w:t>New – Coisa nova</w:t>
+      </w:r>
+    </w:p>
+    <w:p>
+      <w:pPr>
+        <w:pStyle w:val="PargrafodaLista"/>
+        <w:numPr>
+          <w:ilvl w:val="0"/>
+          <w:numId w:val="3"/>
+        </w:numPr>
+        <w:spacing w:after="0" w:line="480" w:lineRule="auto"/>
+        <w:ind w:left="-142" w:right="-568"/>
+        <w:rPr>
+          <w:rFonts w:ascii="Arial" w:eastAsia="Times New Roman" w:hAnsi="Arial" w:cs="Arial"/>
+          <w:sz w:val="32"/>
+          <w:szCs w:val="32"/>
+          <w:lang w:eastAsia="pt-BR"/>
+        </w:rPr>
+      </w:pPr>
+      <w:r>
+        <w:rPr>
+          <w:rFonts w:ascii="Arial" w:eastAsia="Times New Roman" w:hAnsi="Arial" w:cs="Arial"/>
+          <w:sz w:val="32"/>
+          <w:szCs w:val="32"/>
+          <w:lang w:eastAsia="pt-BR"/>
+        </w:rPr>
+        <w:t>News – Notícia</w:t>
+      </w:r>
+    </w:p>
+    <w:p>
+      <w:pPr>
+        <w:pStyle w:val="PargrafodaLista"/>
+        <w:numPr>
+          <w:ilvl w:val="0"/>
+          <w:numId w:val="3"/>
+        </w:numPr>
+        <w:spacing w:after="0" w:line="480" w:lineRule="auto"/>
+        <w:ind w:left="-142" w:right="-568"/>
+        <w:rPr>
+          <w:rFonts w:ascii="Arial" w:eastAsia="Times New Roman" w:hAnsi="Arial" w:cs="Arial"/>
+          <w:sz w:val="32"/>
+          <w:szCs w:val="32"/>
+          <w:lang w:eastAsia="pt-BR"/>
+        </w:rPr>
+      </w:pPr>
+      <w:r>
+        <w:rPr>
+          <w:rFonts w:ascii="Arial" w:eastAsia="Times New Roman" w:hAnsi="Arial" w:cs="Arial"/>
+          <w:sz w:val="32"/>
+          <w:szCs w:val="32"/>
+          <w:lang w:eastAsia="pt-BR"/>
+        </w:rPr>
+        <w:t>Open – Aberto</w:t>
+      </w:r>
+    </w:p>
+    <w:p>
+      <w:pPr>
+        <w:pStyle w:val="PargrafodaLista"/>
+        <w:numPr>
+          <w:ilvl w:val="0"/>
+          <w:numId w:val="3"/>
+        </w:numPr>
+        <w:spacing w:after="0" w:line="480" w:lineRule="auto"/>
+        <w:ind w:left="-142" w:right="-568"/>
+        <w:rPr>
+          <w:rFonts w:ascii="Arial" w:eastAsia="Times New Roman" w:hAnsi="Arial" w:cs="Arial"/>
+          <w:sz w:val="32"/>
+          <w:szCs w:val="32"/>
+          <w:lang w:eastAsia="pt-BR"/>
+        </w:rPr>
+      </w:pPr>
+      <w:r>
+        <w:rPr>
+          <w:rFonts w:ascii="Arial" w:eastAsia="Times New Roman" w:hAnsi="Arial" w:cs="Arial"/>
+          <w:sz w:val="32"/>
+          <w:szCs w:val="32"/>
+          <w:lang w:eastAsia="pt-BR"/>
+        </w:rPr>
+        <w:t>Play – Fazer algo, jogar, brincar...</w:t>
+      </w:r>
+    </w:p>
+    <w:p>
+      <w:pPr>
+        <w:pStyle w:val="PargrafodaLista"/>
+        <w:numPr>
+          <w:ilvl w:val="0"/>
+          <w:numId w:val="3"/>
+        </w:numPr>
+        <w:spacing w:after="0" w:line="480" w:lineRule="auto"/>
+        <w:ind w:left="-142" w:right="-568"/>
+        <w:rPr>
+          <w:rFonts w:ascii="Arial" w:eastAsia="Times New Roman" w:hAnsi="Arial" w:cs="Arial"/>
+          <w:sz w:val="32"/>
+          <w:szCs w:val="32"/>
+          <w:lang w:eastAsia="pt-BR"/>
+        </w:rPr>
+      </w:pPr>
+      <w:proofErr w:type="spellStart"/>
+      <w:r>
+        <w:rPr>
+          <w:rFonts w:ascii="Arial" w:eastAsia="Times New Roman" w:hAnsi="Arial" w:cs="Arial"/>
+          <w:sz w:val="32"/>
+          <w:szCs w:val="32"/>
+          <w:lang w:eastAsia="pt-BR"/>
+        </w:rPr>
+        <w:t>Replace</w:t>
+      </w:r>
+      <w:proofErr w:type="spellEnd"/>
+      <w:r>
+        <w:rPr>
+          <w:rFonts w:ascii="Arial" w:eastAsia="Times New Roman" w:hAnsi="Arial" w:cs="Arial"/>
+          <w:sz w:val="32"/>
+          <w:szCs w:val="32"/>
+          <w:lang w:eastAsia="pt-BR"/>
+        </w:rPr>
+        <w:t xml:space="preserve"> – Substituir uma coisa</w:t>
+      </w:r>
+    </w:p>
+    <w:p>
+      <w:pPr>
+        <w:pStyle w:val="PargrafodaLista"/>
+        <w:numPr>
+          <w:ilvl w:val="0"/>
+          <w:numId w:val="3"/>
+        </w:numPr>
+        <w:spacing w:after="0" w:line="480" w:lineRule="auto"/>
+        <w:ind w:left="-142" w:right="-568"/>
+        <w:rPr>
+          <w:rFonts w:ascii="Arial" w:eastAsia="Times New Roman" w:hAnsi="Arial" w:cs="Arial"/>
+          <w:sz w:val="32"/>
+          <w:szCs w:val="32"/>
+          <w:lang w:eastAsia="pt-BR"/>
+        </w:rPr>
+      </w:pPr>
+      <w:proofErr w:type="spellStart"/>
+      <w:r>
+        <w:rPr>
+          <w:rFonts w:ascii="Arial" w:eastAsia="Times New Roman" w:hAnsi="Arial" w:cs="Arial"/>
+          <w:sz w:val="32"/>
+          <w:szCs w:val="32"/>
+          <w:lang w:eastAsia="pt-BR"/>
+        </w:rPr>
+        <w:t>Return</w:t>
+      </w:r>
+      <w:proofErr w:type="spellEnd"/>
+      <w:r>
+        <w:rPr>
+          <w:rFonts w:ascii="Arial" w:eastAsia="Times New Roman" w:hAnsi="Arial" w:cs="Arial"/>
+          <w:sz w:val="32"/>
+          <w:szCs w:val="32"/>
+          <w:lang w:eastAsia="pt-BR"/>
+        </w:rPr>
+        <w:t xml:space="preserve"> – Retornar uma coisa</w:t>
+      </w:r>
+    </w:p>
+    <w:p>
+      <w:pPr>
+        <w:pStyle w:val="PargrafodaLista"/>
+        <w:numPr>
+          <w:ilvl w:val="0"/>
+          <w:numId w:val="3"/>
+        </w:numPr>
+        <w:spacing w:after="0" w:line="480" w:lineRule="auto"/>
+        <w:ind w:left="-142" w:right="-568"/>
+        <w:rPr>
+          <w:rFonts w:ascii="Arial" w:eastAsia="Times New Roman" w:hAnsi="Arial" w:cs="Arial"/>
+          <w:sz w:val="32"/>
+          <w:szCs w:val="32"/>
+          <w:lang w:eastAsia="pt-BR"/>
+        </w:rPr>
+      </w:pPr>
+      <w:r>
+        <w:rPr>
+          <w:rFonts w:ascii="Arial" w:eastAsia="Times New Roman" w:hAnsi="Arial" w:cs="Arial"/>
+          <w:sz w:val="32"/>
+          <w:szCs w:val="32"/>
+          <w:lang w:eastAsia="pt-BR"/>
+        </w:rPr>
+        <w:t xml:space="preserve"> </w:t>
+      </w:r>
+      <w:proofErr w:type="spellStart"/>
+      <w:r>
+        <w:rPr>
+          <w:rFonts w:ascii="Arial" w:eastAsia="Times New Roman" w:hAnsi="Arial" w:cs="Arial"/>
+          <w:sz w:val="32"/>
+          <w:szCs w:val="32"/>
+          <w:lang w:eastAsia="pt-BR"/>
+        </w:rPr>
+        <w:t>Style</w:t>
+      </w:r>
+      <w:proofErr w:type="spellEnd"/>
+      <w:r>
+        <w:rPr>
+          <w:rFonts w:ascii="Arial" w:eastAsia="Times New Roman" w:hAnsi="Arial" w:cs="Arial"/>
+          <w:sz w:val="32"/>
+          <w:szCs w:val="32"/>
+          <w:lang w:eastAsia="pt-BR"/>
+        </w:rPr>
+        <w:t xml:space="preserve"> – Estilo</w:t>
+      </w:r>
+    </w:p>
+    <w:p>
+      <w:pPr>
+        <w:pStyle w:val="PargrafodaLista"/>
+        <w:numPr>
+          <w:ilvl w:val="0"/>
+          <w:numId w:val="3"/>
+        </w:numPr>
+        <w:spacing w:after="0" w:line="480" w:lineRule="auto"/>
+        <w:ind w:left="-142" w:right="-568"/>
+        <w:rPr>
+          <w:rFonts w:ascii="Arial" w:eastAsia="Times New Roman" w:hAnsi="Arial" w:cs="Arial"/>
+          <w:sz w:val="32"/>
+          <w:szCs w:val="32"/>
+          <w:lang w:eastAsia="pt-BR"/>
+        </w:rPr>
+      </w:pPr>
+      <w:proofErr w:type="spellStart"/>
+      <w:r>
+        <w:rPr>
+          <w:rFonts w:ascii="Arial" w:eastAsia="Times New Roman" w:hAnsi="Arial" w:cs="Arial"/>
+          <w:sz w:val="32"/>
+          <w:szCs w:val="32"/>
+          <w:lang w:eastAsia="pt-BR"/>
+        </w:rPr>
+        <w:t>Submit</w:t>
+      </w:r>
+      <w:proofErr w:type="spellEnd"/>
+      <w:r>
+        <w:rPr>
+          <w:rFonts w:ascii="Arial" w:eastAsia="Times New Roman" w:hAnsi="Arial" w:cs="Arial"/>
+          <w:sz w:val="32"/>
+          <w:szCs w:val="32"/>
+          <w:lang w:eastAsia="pt-BR"/>
+        </w:rPr>
+        <w:t xml:space="preserve"> – Submeter, fazer uma ação</w:t>
+      </w:r>
+    </w:p>
+    <w:p>
+      <w:pPr>
+        <w:pStyle w:val="PargrafodaLista"/>
+        <w:numPr>
+          <w:ilvl w:val="0"/>
+          <w:numId w:val="3"/>
+        </w:numPr>
+        <w:spacing w:after="0" w:line="480" w:lineRule="auto"/>
+        <w:ind w:left="-142" w:right="-568"/>
+        <w:rPr>
+          <w:rFonts w:ascii="Arial" w:eastAsia="Times New Roman" w:hAnsi="Arial" w:cs="Arial"/>
+          <w:sz w:val="32"/>
+          <w:szCs w:val="32"/>
+          <w:lang w:eastAsia="pt-BR"/>
+        </w:rPr>
+      </w:pPr>
+      <w:r>
+        <w:rPr>
+          <w:rFonts w:ascii="Arial" w:eastAsia="Times New Roman" w:hAnsi="Arial" w:cs="Arial"/>
+          <w:sz w:val="32"/>
+          <w:szCs w:val="32"/>
+          <w:lang w:eastAsia="pt-BR"/>
+        </w:rPr>
+        <w:t xml:space="preserve">Top </w:t>
+      </w:r>
+      <w:r>
+        <w:rPr>
+          <w:rFonts w:ascii="Arial" w:eastAsia="Times New Roman" w:hAnsi="Arial" w:cs="Arial"/>
+          <w:sz w:val="32"/>
+          <w:szCs w:val="32"/>
+          <w:lang w:eastAsia="pt-BR"/>
+        </w:rPr>
+        <w:t>–</w:t>
+      </w:r>
+      <w:r>
+        <w:rPr>
+          <w:rFonts w:ascii="Arial" w:eastAsia="Times New Roman" w:hAnsi="Arial" w:cs="Arial"/>
+          <w:sz w:val="32"/>
+          <w:szCs w:val="32"/>
+          <w:lang w:eastAsia="pt-BR"/>
+        </w:rPr>
+        <w:t xml:space="preserve"> </w:t>
+      </w:r>
+      <w:r>
+        <w:rPr>
+          <w:rFonts w:ascii="Arial" w:eastAsia="Times New Roman" w:hAnsi="Arial" w:cs="Arial"/>
+          <w:sz w:val="32"/>
+          <w:szCs w:val="32"/>
+          <w:lang w:eastAsia="pt-BR"/>
+        </w:rPr>
+        <w:t>Refere-se ao topo</w:t>
+      </w:r>
+    </w:p>
+    <w:p>
+      <w:pPr>
+        <w:pStyle w:val="PargrafodaLista"/>
+        <w:numPr>
+          <w:ilvl w:val="0"/>
+          <w:numId w:val="3"/>
+        </w:numPr>
+        <w:spacing w:after="0" w:line="480" w:lineRule="auto"/>
+        <w:ind w:left="-142" w:right="-568"/>
+        <w:rPr>
+          <w:rFonts w:ascii="Arial" w:eastAsia="Times New Roman" w:hAnsi="Arial" w:cs="Arial"/>
+          <w:sz w:val="32"/>
+          <w:szCs w:val="32"/>
+          <w:lang w:eastAsia="pt-BR"/>
+        </w:rPr>
+      </w:pPr>
+      <w:proofErr w:type="spellStart"/>
+      <w:r>
+        <w:rPr>
+          <w:rFonts w:ascii="Arial" w:eastAsia="Times New Roman" w:hAnsi="Arial" w:cs="Arial"/>
+          <w:sz w:val="32"/>
+          <w:szCs w:val="32"/>
+          <w:lang w:eastAsia="pt-BR"/>
+        </w:rPr>
+        <w:t>Left</w:t>
+      </w:r>
+      <w:proofErr w:type="spellEnd"/>
+      <w:r>
+        <w:rPr>
+          <w:rFonts w:ascii="Arial" w:eastAsia="Times New Roman" w:hAnsi="Arial" w:cs="Arial"/>
+          <w:sz w:val="32"/>
+          <w:szCs w:val="32"/>
+          <w:lang w:eastAsia="pt-BR"/>
+        </w:rPr>
+        <w:t xml:space="preserve"> – </w:t>
+      </w:r>
+      <w:r>
+        <w:rPr>
+          <w:rFonts w:ascii="Arial" w:eastAsia="Times New Roman" w:hAnsi="Arial" w:cs="Arial"/>
+          <w:sz w:val="32"/>
+          <w:szCs w:val="32"/>
+          <w:lang w:eastAsia="pt-BR"/>
+        </w:rPr>
+        <w:t>Refere-se a</w:t>
+      </w:r>
+      <w:r>
+        <w:rPr>
+          <w:rFonts w:ascii="Arial" w:eastAsia="Times New Roman" w:hAnsi="Arial" w:cs="Arial"/>
+          <w:sz w:val="32"/>
+          <w:szCs w:val="32"/>
+          <w:lang w:eastAsia="pt-BR"/>
+        </w:rPr>
+        <w:t xml:space="preserve"> esquerda</w:t>
+      </w:r>
+    </w:p>
+    <w:p>
+      <w:pPr>
+        <w:pStyle w:val="PargrafodaLista"/>
+        <w:numPr>
+          <w:ilvl w:val="0"/>
+          <w:numId w:val="3"/>
+        </w:numPr>
+        <w:spacing w:after="0" w:line="480" w:lineRule="auto"/>
+        <w:ind w:left="-142" w:right="-568"/>
+        <w:rPr>
+          <w:rFonts w:ascii="Arial" w:eastAsia="Times New Roman" w:hAnsi="Arial" w:cs="Arial"/>
+          <w:sz w:val="32"/>
+          <w:szCs w:val="32"/>
+          <w:lang w:eastAsia="pt-BR"/>
+        </w:rPr>
+      </w:pPr>
+      <w:proofErr w:type="spellStart"/>
+      <w:r>
+        <w:rPr>
+          <w:rFonts w:ascii="Arial" w:eastAsia="Times New Roman" w:hAnsi="Arial" w:cs="Arial"/>
+          <w:sz w:val="32"/>
+          <w:szCs w:val="32"/>
+          <w:lang w:eastAsia="pt-BR"/>
+        </w:rPr>
+        <w:t>Right</w:t>
+      </w:r>
+      <w:proofErr w:type="spellEnd"/>
+      <w:r>
+        <w:rPr>
+          <w:rFonts w:ascii="Arial" w:eastAsia="Times New Roman" w:hAnsi="Arial" w:cs="Arial"/>
+          <w:sz w:val="32"/>
+          <w:szCs w:val="32"/>
+          <w:lang w:eastAsia="pt-BR"/>
+        </w:rPr>
+        <w:t xml:space="preserve"> - </w:t>
+      </w:r>
+      <w:r>
+        <w:rPr>
+          <w:rFonts w:ascii="Arial" w:eastAsia="Times New Roman" w:hAnsi="Arial" w:cs="Arial"/>
+          <w:sz w:val="32"/>
+          <w:szCs w:val="32"/>
+          <w:lang w:eastAsia="pt-BR"/>
+        </w:rPr>
+        <w:t>Refere-se a</w:t>
+      </w:r>
+      <w:r>
+        <w:rPr>
+          <w:rFonts w:ascii="Arial" w:eastAsia="Times New Roman" w:hAnsi="Arial" w:cs="Arial"/>
+          <w:sz w:val="32"/>
+          <w:szCs w:val="32"/>
+          <w:lang w:eastAsia="pt-BR"/>
+        </w:rPr>
+        <w:t xml:space="preserve"> direita</w:t>
+      </w:r>
+    </w:p>
+    <w:p>
+      <w:pPr>
+        <w:pStyle w:val="PargrafodaLista"/>
+        <w:numPr>
+          <w:ilvl w:val="0"/>
+          <w:numId w:val="3"/>
+        </w:numPr>
+        <w:spacing w:after="0" w:line="480" w:lineRule="auto"/>
+        <w:ind w:left="-142" w:right="-568"/>
+        <w:rPr>
+          <w:rFonts w:ascii="Arial" w:eastAsia="Times New Roman" w:hAnsi="Arial" w:cs="Arial"/>
+          <w:sz w:val="32"/>
+          <w:szCs w:val="32"/>
+          <w:lang w:eastAsia="pt-BR"/>
+        </w:rPr>
+      </w:pPr>
+      <w:proofErr w:type="spellStart"/>
+      <w:r>
+        <w:rPr>
+          <w:rFonts w:ascii="Arial" w:eastAsia="Times New Roman" w:hAnsi="Arial" w:cs="Arial"/>
+          <w:sz w:val="32"/>
+          <w:szCs w:val="32"/>
+          <w:lang w:eastAsia="pt-BR"/>
+        </w:rPr>
+        <w:t>Hieght</w:t>
+      </w:r>
+      <w:proofErr w:type="spellEnd"/>
+      <w:r>
+        <w:rPr>
+          <w:rFonts w:ascii="Arial" w:eastAsia="Times New Roman" w:hAnsi="Arial" w:cs="Arial"/>
+          <w:sz w:val="32"/>
+          <w:szCs w:val="32"/>
+          <w:lang w:eastAsia="pt-BR"/>
+        </w:rPr>
+        <w:t xml:space="preserve"> –</w:t>
+      </w:r>
+      <w:r>
+        <w:rPr>
+          <w:rFonts w:ascii="Arial" w:eastAsia="Times New Roman" w:hAnsi="Arial" w:cs="Arial"/>
+          <w:sz w:val="32"/>
+          <w:szCs w:val="32"/>
+          <w:lang w:eastAsia="pt-BR"/>
+        </w:rPr>
+        <w:t xml:space="preserve"> </w:t>
+      </w:r>
+      <w:r>
+        <w:rPr>
+          <w:rFonts w:ascii="Arial" w:eastAsia="Times New Roman" w:hAnsi="Arial" w:cs="Arial"/>
+          <w:sz w:val="32"/>
+          <w:szCs w:val="32"/>
+          <w:lang w:eastAsia="pt-BR"/>
+        </w:rPr>
+        <w:t xml:space="preserve">Refere-se a </w:t>
+      </w:r>
+      <w:r>
+        <w:rPr>
+          <w:rFonts w:ascii="Arial" w:eastAsia="Times New Roman" w:hAnsi="Arial" w:cs="Arial"/>
+          <w:sz w:val="32"/>
+          <w:szCs w:val="32"/>
+          <w:lang w:eastAsia="pt-BR"/>
+        </w:rPr>
+        <w:t>altura</w:t>
+      </w:r>
+    </w:p>
+    <w:p>
+      <w:pPr>
+        <w:pStyle w:val="PargrafodaLista"/>
+        <w:numPr>
+          <w:ilvl w:val="0"/>
+          <w:numId w:val="3"/>
+        </w:numPr>
+        <w:spacing w:after="0" w:line="480" w:lineRule="auto"/>
+        <w:ind w:left="-142" w:right="-568"/>
+        <w:rPr>
+          <w:rFonts w:ascii="Arial" w:eastAsia="Times New Roman" w:hAnsi="Arial" w:cs="Arial"/>
+          <w:sz w:val="32"/>
+          <w:szCs w:val="32"/>
+          <w:lang w:eastAsia="pt-BR"/>
+        </w:rPr>
+      </w:pPr>
+      <w:proofErr w:type="spellStart"/>
+      <w:r>
+        <w:rPr>
+          <w:rFonts w:ascii="Arial" w:eastAsia="Times New Roman" w:hAnsi="Arial" w:cs="Arial"/>
+          <w:sz w:val="32"/>
+          <w:szCs w:val="32"/>
+          <w:lang w:eastAsia="pt-BR"/>
+        </w:rPr>
+        <w:t>Weight</w:t>
+      </w:r>
+      <w:proofErr w:type="spellEnd"/>
+      <w:r>
+        <w:rPr>
+          <w:rFonts w:ascii="Arial" w:eastAsia="Times New Roman" w:hAnsi="Arial" w:cs="Arial"/>
+          <w:sz w:val="32"/>
+          <w:szCs w:val="32"/>
+          <w:lang w:eastAsia="pt-BR"/>
+        </w:rPr>
+        <w:t xml:space="preserve"> </w:t>
+      </w:r>
+      <w:proofErr w:type="gramStart"/>
+      <w:r>
+        <w:rPr>
+          <w:rFonts w:ascii="Arial" w:eastAsia="Times New Roman" w:hAnsi="Arial" w:cs="Arial"/>
+          <w:sz w:val="32"/>
+          <w:szCs w:val="32"/>
+          <w:lang w:eastAsia="pt-BR"/>
+        </w:rPr>
+        <w:t xml:space="preserve">-  </w:t>
+      </w:r>
+      <w:r>
+        <w:rPr>
+          <w:rFonts w:ascii="Arial" w:eastAsia="Times New Roman" w:hAnsi="Arial" w:cs="Arial"/>
+          <w:sz w:val="32"/>
+          <w:szCs w:val="32"/>
+          <w:lang w:eastAsia="pt-BR"/>
+        </w:rPr>
+        <w:t>Refere</w:t>
+      </w:r>
+      <w:proofErr w:type="gramEnd"/>
+      <w:r>
+        <w:rPr>
+          <w:rFonts w:ascii="Arial" w:eastAsia="Times New Roman" w:hAnsi="Arial" w:cs="Arial"/>
+          <w:sz w:val="32"/>
+          <w:szCs w:val="32"/>
+          <w:lang w:eastAsia="pt-BR"/>
+        </w:rPr>
+        <w:t>-se ao</w:t>
+      </w:r>
+      <w:r>
+        <w:rPr>
+          <w:rFonts w:ascii="Arial" w:eastAsia="Times New Roman" w:hAnsi="Arial" w:cs="Arial"/>
+          <w:sz w:val="32"/>
+          <w:szCs w:val="32"/>
+          <w:lang w:eastAsia="pt-BR"/>
+        </w:rPr>
+        <w:t xml:space="preserve"> peso</w:t>
+      </w:r>
+      <w:r>
+        <w:rPr>
+          <w:rFonts w:ascii="Arial" w:eastAsia="Times New Roman" w:hAnsi="Arial" w:cs="Arial"/>
+          <w:sz w:val="32"/>
+          <w:szCs w:val="32"/>
+          <w:lang w:eastAsia="pt-BR"/>
+        </w:rPr>
+        <w:t xml:space="preserve"> </w:t>
+      </w:r>
+    </w:p>
+    <w:p>
+      <w:pPr>
+        <w:pStyle w:val="PargrafodaLista"/>
+        <w:numPr>
+          <w:ilvl w:val="0"/>
+          <w:numId w:val="3"/>
+        </w:numPr>
+        <w:spacing w:after="0" w:line="480" w:lineRule="auto"/>
+        <w:ind w:left="-142" w:right="-568"/>
+        <w:rPr>
+          <w:rFonts w:ascii="Arial" w:eastAsia="Times New Roman" w:hAnsi="Arial" w:cs="Arial"/>
+          <w:sz w:val="32"/>
+          <w:szCs w:val="32"/>
+          <w:lang w:eastAsia="pt-BR"/>
+        </w:rPr>
+      </w:pPr>
+      <w:proofErr w:type="spellStart"/>
+      <w:r>
+        <w:rPr>
+          <w:rFonts w:ascii="Arial" w:eastAsia="Times New Roman" w:hAnsi="Arial" w:cs="Arial"/>
+          <w:sz w:val="32"/>
+          <w:szCs w:val="32"/>
+          <w:lang w:eastAsia="pt-BR"/>
+        </w:rPr>
+        <w:t>Password</w:t>
+      </w:r>
+      <w:proofErr w:type="spellEnd"/>
+      <w:r>
+        <w:rPr>
+          <w:rFonts w:ascii="Arial" w:eastAsia="Times New Roman" w:hAnsi="Arial" w:cs="Arial"/>
+          <w:sz w:val="32"/>
+          <w:szCs w:val="32"/>
+          <w:lang w:eastAsia="pt-BR"/>
+        </w:rPr>
+        <w:t xml:space="preserve"> – </w:t>
+      </w:r>
+      <w:r>
+        <w:rPr>
+          <w:rFonts w:ascii="Arial" w:eastAsia="Times New Roman" w:hAnsi="Arial" w:cs="Arial"/>
+          <w:sz w:val="32"/>
+          <w:szCs w:val="32"/>
+          <w:lang w:eastAsia="pt-BR"/>
+        </w:rPr>
+        <w:t>S</w:t>
+      </w:r>
+      <w:r>
+        <w:rPr>
+          <w:rFonts w:ascii="Arial" w:eastAsia="Times New Roman" w:hAnsi="Arial" w:cs="Arial"/>
+          <w:sz w:val="32"/>
+          <w:szCs w:val="32"/>
+          <w:lang w:eastAsia="pt-BR"/>
+        </w:rPr>
+        <w:t>enha</w:t>
+      </w:r>
+    </w:p>
+    <w:p>
+      <w:pPr>
+        <w:pStyle w:val="PargrafodaLista"/>
+        <w:numPr>
+          <w:ilvl w:val="0"/>
+          <w:numId w:val="3"/>
+        </w:numPr>
+        <w:spacing w:after="0" w:line="480" w:lineRule="auto"/>
+        <w:ind w:left="-142" w:right="-568"/>
+        <w:rPr>
+          <w:rFonts w:ascii="Arial" w:eastAsia="Times New Roman" w:hAnsi="Arial" w:cs="Arial"/>
+          <w:sz w:val="32"/>
+          <w:szCs w:val="32"/>
+          <w:lang w:eastAsia="pt-BR"/>
+        </w:rPr>
+      </w:pPr>
+      <w:r>
+        <w:rPr>
+          <w:rFonts w:ascii="Arial" w:eastAsia="Times New Roman" w:hAnsi="Arial" w:cs="Arial"/>
+          <w:sz w:val="32"/>
+          <w:szCs w:val="32"/>
+          <w:lang w:eastAsia="pt-BR"/>
+        </w:rPr>
+        <w:t>Stop – Indica parada</w:t>
+      </w:r>
+    </w:p>
+    <w:p>
+      <w:pPr>
+        <w:pStyle w:val="PargrafodaLista"/>
+        <w:numPr>
+          <w:ilvl w:val="0"/>
+          <w:numId w:val="3"/>
+        </w:numPr>
+        <w:spacing w:after="0" w:line="480" w:lineRule="auto"/>
+        <w:ind w:left="-142" w:right="-568"/>
+        <w:rPr>
+          <w:rFonts w:ascii="Arial" w:eastAsia="Times New Roman" w:hAnsi="Arial" w:cs="Arial"/>
+          <w:sz w:val="32"/>
+          <w:szCs w:val="32"/>
+          <w:lang w:eastAsia="pt-BR"/>
+        </w:rPr>
+      </w:pPr>
+      <w:proofErr w:type="spellStart"/>
+      <w:r>
+        <w:rPr>
+          <w:rFonts w:ascii="Arial" w:eastAsia="Times New Roman" w:hAnsi="Arial" w:cs="Arial"/>
+          <w:sz w:val="32"/>
+          <w:szCs w:val="32"/>
+          <w:lang w:eastAsia="pt-BR"/>
+        </w:rPr>
+        <w:t>Value</w:t>
+      </w:r>
+      <w:proofErr w:type="spellEnd"/>
+      <w:r>
+        <w:rPr>
+          <w:rFonts w:ascii="Arial" w:eastAsia="Times New Roman" w:hAnsi="Arial" w:cs="Arial"/>
+          <w:sz w:val="32"/>
+          <w:szCs w:val="32"/>
+          <w:lang w:eastAsia="pt-BR"/>
+        </w:rPr>
+        <w:t xml:space="preserve"> – Valor, conteúdo.</w:t>
+      </w:r>
+    </w:p>
+    <w:p>
+      <w:pPr>
+        <w:pStyle w:val="PargrafodaLista"/>
+        <w:numPr>
+          <w:ilvl w:val="0"/>
+          <w:numId w:val="3"/>
+        </w:numPr>
+        <w:spacing w:after="0" w:line="480" w:lineRule="auto"/>
+        <w:ind w:left="-142" w:right="-568"/>
+        <w:rPr>
+          <w:rFonts w:ascii="Arial" w:eastAsia="Times New Roman" w:hAnsi="Arial" w:cs="Arial"/>
+          <w:sz w:val="32"/>
+          <w:szCs w:val="32"/>
+          <w:lang w:eastAsia="pt-BR"/>
+        </w:rPr>
+      </w:pPr>
+      <w:proofErr w:type="spellStart"/>
+      <w:r>
+        <w:rPr>
+          <w:rFonts w:ascii="Arial" w:eastAsia="Times New Roman" w:hAnsi="Arial" w:cs="Arial"/>
+          <w:sz w:val="32"/>
+          <w:szCs w:val="32"/>
+          <w:lang w:eastAsia="pt-BR"/>
+        </w:rPr>
+        <w:t>Wait</w:t>
+      </w:r>
+      <w:proofErr w:type="spellEnd"/>
+      <w:r>
+        <w:rPr>
+          <w:rFonts w:ascii="Arial" w:eastAsia="Times New Roman" w:hAnsi="Arial" w:cs="Arial"/>
+          <w:sz w:val="32"/>
+          <w:szCs w:val="32"/>
+          <w:lang w:eastAsia="pt-BR"/>
+        </w:rPr>
+        <w:t xml:space="preserve"> – Esperar, aguardar</w:t>
+      </w:r>
     </w:p>
     <w:sectPr>
       <w:headerReference w:type="even" r:id="rId7"/>
@@ -795,7 +1835,7 @@
       <w:headerReference w:type="first" r:id="rId11"/>
       <w:footerReference w:type="first" r:id="rId12"/>
       <w:pgSz w:w="11906" w:h="16838"/>
-      <w:pgMar w:top="993" w:right="1416" w:bottom="426" w:left="1560" w:header="708" w:footer="708" w:gutter="0"/>
+      <w:pgMar w:top="993" w:right="849" w:bottom="426" w:left="1560" w:header="708" w:footer="708" w:gutter="0"/>
       <w:cols w:space="708"/>
       <w:docGrid w:linePitch="360"/>
     </w:sectPr>
@@ -935,7 +1975,7 @@
           <wp:extent cx="1334135" cy="467995"/>
           <wp:effectExtent l="0" t="0" r="0" b="8255"/>
           <wp:wrapNone/>
-          <wp:docPr id="37" name="Imagem 37"/>
+          <wp:docPr id="23" name="Imagem 23"/>
           <wp:cNvGraphicFramePr>
             <a:graphicFrameLocks xmlns:a="http://schemas.openxmlformats.org/drawingml/2006/main" noChangeAspect="1"/>
           </wp:cNvGraphicFramePr>
@@ -1027,7 +2067,7 @@
           <wp:extent cx="1600200" cy="467995"/>
           <wp:effectExtent l="0" t="0" r="0" b="0"/>
           <wp:wrapNone/>
-          <wp:docPr id="35" name="Imagem 35"/>
+          <wp:docPr id="24" name="Imagem 24"/>
           <wp:cNvGraphicFramePr>
             <a:graphicFrameLocks xmlns:a="http://schemas.openxmlformats.org/drawingml/2006/main" noChangeAspect="1"/>
           </wp:cNvGraphicFramePr>
@@ -1126,7 +2166,7 @@
           <wp:extent cx="2260272" cy="468000"/>
           <wp:effectExtent l="0" t="0" r="6985" b="8255"/>
           <wp:wrapNone/>
-          <wp:docPr id="1" name="Imagem 1" descr="Desenho com traços pretos em fundo branco e letras pretas&#10;&#10;Descrição gerada automaticamente com confiança média"/>
+          <wp:docPr id="25" name="Imagem 25" descr="Desenho com traços pretos em fundo branco e letras pretas&#10;&#10;Descrição gerada automaticamente com confiança média"/>
           <wp:cNvGraphicFramePr>
             <a:graphicFrameLocks xmlns:a="http://schemas.openxmlformats.org/drawingml/2006/main" noChangeAspect="1"/>
           </wp:cNvGraphicFramePr>

</xml_diff>